<commit_message>
made changes for submission
</commit_message>
<xml_diff>
--- a/Group 6 - Capstone Project.docx
+++ b/Group 6 - Capstone Project.docx
@@ -4,6 +4,109 @@
   <w:body>
     <w:p>
       <w:pPr>
+        <w:pStyle w:val="Heading2"/>
+        <w:shd w:val="clear" w:color="auto" w:fill="FFFFFF"/>
+        <w:spacing w:before="153" w:beforeAutospacing="0" w:after="0" w:afterAutospacing="0"/>
+        <w:jc w:val="both"/>
+        <w:rPr>
+          <w:rFonts w:ascii="MS Reference Sans Serif" w:eastAsia="Times New Roman" w:hAnsi="MS Reference Sans Serif"/>
+          <w:color w:val="000000"/>
+          <w:sz w:val="33"/>
+          <w:szCs w:val="33"/>
+        </w:rPr>
+      </w:pPr>
+      <w:r>
+        <w:rPr>
+          <w:rFonts w:ascii="MS Reference Sans Serif" w:eastAsia="Times New Roman" w:hAnsi="MS Reference Sans Serif"/>
+          <w:color w:val="000000"/>
+          <w:sz w:val="33"/>
+          <w:szCs w:val="33"/>
+        </w:rPr>
+        <w:t>Summary of the problem statement</w:t>
+      </w:r>
+    </w:p>
+    <w:p>
+      <w:pPr>
+        <w:shd w:val="clear" w:color="auto" w:fill="FFFFFF"/>
+        <w:spacing w:before="240"/>
+        <w:jc w:val="both"/>
+        <w:rPr>
+          <w:rFonts w:ascii="MS Reference Sans Serif" w:hAnsi="MS Reference Sans Serif" w:cs="Times New Roman"/>
+          <w:color w:val="000000"/>
+          <w:szCs w:val="21"/>
+        </w:rPr>
+      </w:pPr>
+      <w:r>
+        <w:rPr>
+          <w:rFonts w:ascii="MS Reference Sans Serif" w:hAnsi="MS Reference Sans Serif" w:cs="Times New Roman"/>
+          <w:color w:val="000000"/>
+          <w:szCs w:val="21"/>
+        </w:rPr>
+        <w:t>Pneumonia is in the list of top 10 causes for death in the US. It accounts for 15% of all death</w:t>
+      </w:r>
+      <w:r>
+        <w:rPr>
+          <w:rFonts w:ascii="MS Reference Sans Serif" w:hAnsi="MS Reference Sans Serif" w:cs="Times New Roman"/>
+          <w:color w:val="000000"/>
+          <w:szCs w:val="21"/>
+        </w:rPr>
+        <w:t>s</w:t>
+      </w:r>
+      <w:r>
+        <w:rPr>
+          <w:rFonts w:ascii="MS Reference Sans Serif" w:hAnsi="MS Reference Sans Serif" w:cs="Times New Roman"/>
+          <w:color w:val="000000"/>
+          <w:szCs w:val="21"/>
+        </w:rPr>
+        <w:t xml:space="preserve"> in children under the age of 5 </w:t>
+      </w:r>
+      <w:r>
+        <w:rPr>
+          <w:rFonts w:ascii="MS Reference Sans Serif" w:hAnsi="MS Reference Sans Serif" w:cs="Times New Roman"/>
+          <w:color w:val="000000"/>
+          <w:szCs w:val="21"/>
+        </w:rPr>
+        <w:t>globally</w:t>
+      </w:r>
+      <w:r>
+        <w:rPr>
+          <w:rFonts w:ascii="MS Reference Sans Serif" w:hAnsi="MS Reference Sans Serif" w:cs="Times New Roman"/>
+          <w:color w:val="000000"/>
+          <w:szCs w:val="21"/>
+        </w:rPr>
+        <w:t xml:space="preserve">. Accurately diagnosing Pneumonia is an elaborate process. It requires review of Chest Radiograph by trained specialists and other detailed examination. </w:t>
+      </w:r>
+    </w:p>
+    <w:p>
+      <w:pPr>
+        <w:shd w:val="clear" w:color="auto" w:fill="FFFFFF"/>
+        <w:spacing w:before="240"/>
+        <w:jc w:val="both"/>
+        <w:rPr>
+          <w:rFonts w:ascii="MS Reference Sans Serif" w:hAnsi="MS Reference Sans Serif" w:cs="Times New Roman"/>
+          <w:color w:val="000000"/>
+          <w:szCs w:val="21"/>
+        </w:rPr>
+      </w:pPr>
+      <w:r>
+        <w:rPr>
+          <w:rFonts w:ascii="MS Reference Sans Serif" w:hAnsi="MS Reference Sans Serif" w:cs="Times New Roman"/>
+          <w:color w:val="000000"/>
+          <w:szCs w:val="21"/>
+        </w:rPr>
+        <w:t xml:space="preserve">The specialists are burdened with reviewing a high volume of Chest X-rays. </w:t>
+      </w:r>
+      <w:r>
+        <w:rPr>
+          <w:rFonts w:ascii="MS Reference Sans Serif" w:hAnsi="MS Reference Sans Serif" w:cs="Times New Roman"/>
+          <w:color w:val="000000"/>
+          <w:szCs w:val="21"/>
+        </w:rPr>
+        <w:t>Using AI to screen the radiographs for opacities indicating possibility of pneumonia, would be a solution to expedite the review process for these specialists.</w:t>
+      </w:r>
+    </w:p>
+    <w:p>
+      <w:pPr>
         <w:shd w:val="clear" w:color="auto" w:fill="FFFFFF"/>
         <w:spacing w:before="305"/>
         <w:jc w:val="both"/>
@@ -46,7 +149,23 @@
           <w:color w:val="000000"/>
           <w:szCs w:val="21"/>
         </w:rPr>
-        <w:t>The goal of this project is to build a pneumonia detection computer vision model, to locate the position of opacity</w:t>
+        <w:t xml:space="preserve">The goal of this project is to build a </w:t>
+      </w:r>
+      <w:r>
+        <w:rPr>
+          <w:rFonts w:ascii="MS Reference Sans Serif" w:hAnsi="MS Reference Sans Serif" w:cs="Times New Roman"/>
+          <w:color w:val="000000"/>
+          <w:szCs w:val="21"/>
+        </w:rPr>
+        <w:t>c</w:t>
+      </w:r>
+      <w:r>
+        <w:rPr>
+          <w:rFonts w:ascii="MS Reference Sans Serif" w:hAnsi="MS Reference Sans Serif" w:cs="Times New Roman"/>
+          <w:color w:val="000000"/>
+          <w:szCs w:val="21"/>
+        </w:rPr>
+        <w:t>omputer vision model</w:t>
       </w:r>
       <w:r>
         <w:rPr>
@@ -62,119 +181,160 @@
           <w:color w:val="000000"/>
           <w:szCs w:val="21"/>
         </w:rPr>
-        <w:t xml:space="preserve"> wh</w:t>
-      </w:r>
-      <w:r>
-        <w:rPr>
-          <w:rFonts w:ascii="MS Reference Sans Serif" w:hAnsi="MS Reference Sans Serif" w:cs="Times New Roman"/>
-          <w:color w:val="000000"/>
-          <w:szCs w:val="21"/>
-        </w:rPr>
-        <w:t>ich indicates inflammation in the Chest X-Ray</w:t>
-      </w:r>
-      <w:r>
-        <w:rPr>
-          <w:rFonts w:ascii="MS Reference Sans Serif" w:hAnsi="MS Reference Sans Serif" w:cs="Times New Roman"/>
-          <w:color w:val="000000"/>
-          <w:szCs w:val="21"/>
-        </w:rPr>
-        <w:t xml:space="preserve"> image and help in diagnosis of Pneumonia. The model will have an algorithm to detect a visual signal for pneumonia in medical images. It will locate lung opacities on chest radiographs providing affected area details through bounding box. </w:t>
-      </w:r>
-      <w:r>
-        <w:rPr>
-          <w:rFonts w:ascii="MS Reference Sans Serif" w:hAnsi="MS Reference Sans Serif" w:cs="Times New Roman"/>
-          <w:color w:val="000000"/>
-          <w:szCs w:val="21"/>
-        </w:rPr>
-        <w:t>T</w:t>
-      </w:r>
-      <w:r>
-        <w:rPr>
-          <w:rFonts w:ascii="MS Reference Sans Serif" w:hAnsi="MS Reference Sans Serif" w:cs="Times New Roman"/>
-          <w:color w:val="000000"/>
-          <w:szCs w:val="21"/>
-        </w:rPr>
-        <w:t xml:space="preserve">he </w:t>
-      </w:r>
-      <w:proofErr w:type="gramStart"/>
-      <w:r>
-        <w:rPr>
-          <w:rFonts w:ascii="MS Reference Sans Serif" w:hAnsi="MS Reference Sans Serif" w:cs="Times New Roman"/>
-          <w:color w:val="000000"/>
-          <w:szCs w:val="21"/>
-        </w:rPr>
-        <w:t>image with such bounding boxes are</w:t>
-      </w:r>
-      <w:proofErr w:type="gramEnd"/>
-      <w:r>
-        <w:rPr>
-          <w:rFonts w:ascii="MS Reference Sans Serif" w:hAnsi="MS Reference Sans Serif" w:cs="Times New Roman"/>
-          <w:color w:val="000000"/>
-          <w:szCs w:val="21"/>
-        </w:rPr>
-        <w:t xml:space="preserve"> detected as having Pneumonia and can be subject to further investigation by domain expert.</w:t>
-      </w:r>
-    </w:p>
-    <w:p>
-      <w:pPr>
-        <w:jc w:val="both"/>
-        <w:rPr>
-          <w:rFonts w:ascii="MS Reference Sans Serif" w:hAnsi="MS Reference Sans Serif" w:cs="Times New Roman"/>
-          <w:sz w:val="32"/>
-        </w:rPr>
-      </w:pPr>
-    </w:p>
-    <w:p>
-      <w:pPr>
-        <w:pStyle w:val="Heading2"/>
-        <w:shd w:val="clear" w:color="auto" w:fill="FFFFFF"/>
-        <w:spacing w:before="153" w:beforeAutospacing="0" w:after="0" w:afterAutospacing="0"/>
-        <w:jc w:val="both"/>
-        <w:rPr>
-          <w:rFonts w:ascii="MS Reference Sans Serif" w:eastAsia="Times New Roman" w:hAnsi="MS Reference Sans Serif"/>
-          <w:color w:val="000000"/>
-          <w:sz w:val="33"/>
-          <w:szCs w:val="33"/>
-        </w:rPr>
-      </w:pPr>
-      <w:r>
-        <w:rPr>
-          <w:rFonts w:ascii="MS Reference Sans Serif" w:eastAsia="Times New Roman" w:hAnsi="MS Reference Sans Serif"/>
-          <w:color w:val="000000"/>
-          <w:sz w:val="33"/>
-          <w:szCs w:val="33"/>
-        </w:rPr>
-        <w:t>Summary of the problem statement</w:t>
-      </w:r>
-    </w:p>
-    <w:p>
-      <w:pPr>
-        <w:shd w:val="clear" w:color="auto" w:fill="FFFFFF"/>
-        <w:spacing w:before="240"/>
-        <w:jc w:val="both"/>
-        <w:rPr>
-          <w:rFonts w:ascii="MS Reference Sans Serif" w:hAnsi="MS Reference Sans Serif" w:cs="Times New Roman"/>
-          <w:color w:val="000000"/>
-          <w:szCs w:val="21"/>
-        </w:rPr>
-      </w:pPr>
-      <w:r>
-        <w:rPr>
-          <w:rFonts w:ascii="MS Reference Sans Serif" w:hAnsi="MS Reference Sans Serif" w:cs="Times New Roman"/>
-          <w:color w:val="000000"/>
-          <w:szCs w:val="21"/>
-        </w:rPr>
-        <w:t>Pneumonia is in the list of top 10 causes for death in the US. It accounts for 15% of all death in children under the age of 5 internationally. Accurately diagnosing Pneumonia is an elaborate process. It requires review of Chest Radiograph by trained specialists and other detailed examination. Due to the high volume of Chest X-Ray review the specialists are burdened with, screening the radiographs for opacity which indicated pneumonia using AI to prioritize and expedite review is seen a possible solution.</w:t>
-      </w:r>
-    </w:p>
-    <w:p>
-      <w:pPr>
-        <w:jc w:val="both"/>
-        <w:rPr>
-          <w:rFonts w:ascii="MS Reference Sans Serif" w:hAnsi="MS Reference Sans Serif" w:cs="Times New Roman"/>
-          <w:sz w:val="32"/>
-        </w:rPr>
-      </w:pPr>
+        <w:t xml:space="preserve"> </w:t>
+      </w:r>
+      <w:r>
+        <w:rPr>
+          <w:rFonts w:ascii="MS Reference Sans Serif" w:hAnsi="MS Reference Sans Serif" w:cs="Times New Roman"/>
+          <w:color w:val="000000"/>
+          <w:szCs w:val="21"/>
+        </w:rPr>
+        <w:t>wh</w:t>
+      </w:r>
+      <w:r>
+        <w:rPr>
+          <w:rFonts w:ascii="MS Reference Sans Serif" w:hAnsi="MS Reference Sans Serif" w:cs="Times New Roman"/>
+          <w:color w:val="000000"/>
+          <w:szCs w:val="21"/>
+        </w:rPr>
+        <w:t xml:space="preserve">ich </w:t>
+      </w:r>
+      <w:r>
+        <w:rPr>
+          <w:rFonts w:ascii="MS Reference Sans Serif" w:hAnsi="MS Reference Sans Serif" w:cs="Times New Roman"/>
+          <w:color w:val="000000"/>
+          <w:szCs w:val="21"/>
+        </w:rPr>
+        <w:t>can be used in the diagnosis of Pneumo</w:t>
+      </w:r>
+      <w:r>
+        <w:rPr>
+          <w:rFonts w:ascii="MS Reference Sans Serif" w:hAnsi="MS Reference Sans Serif" w:cs="Times New Roman"/>
+          <w:color w:val="000000"/>
+          <w:szCs w:val="21"/>
+        </w:rPr>
+        <w:t>nia</w:t>
+      </w:r>
+      <w:r>
+        <w:rPr>
+          <w:rFonts w:ascii="MS Reference Sans Serif" w:hAnsi="MS Reference Sans Serif" w:cs="Times New Roman"/>
+          <w:color w:val="000000"/>
+          <w:szCs w:val="21"/>
+        </w:rPr>
+        <w:t xml:space="preserve">. </w:t>
+      </w:r>
+      <w:r>
+        <w:rPr>
+          <w:rFonts w:ascii="MS Reference Sans Serif" w:hAnsi="MS Reference Sans Serif" w:cs="Times New Roman"/>
+          <w:color w:val="000000"/>
+          <w:szCs w:val="21"/>
+        </w:rPr>
+        <w:t>The output of the model should isolate inflammation in the</w:t>
+      </w:r>
+      <w:r>
+        <w:rPr>
+          <w:rFonts w:ascii="MS Reference Sans Serif" w:hAnsi="MS Reference Sans Serif" w:cs="Times New Roman"/>
+          <w:color w:val="000000"/>
+          <w:szCs w:val="21"/>
+        </w:rPr>
+        <w:t xml:space="preserve"> Chest X-Ray</w:t>
+      </w:r>
+      <w:r>
+        <w:rPr>
+          <w:rFonts w:ascii="MS Reference Sans Serif" w:hAnsi="MS Reference Sans Serif" w:cs="Times New Roman"/>
+          <w:color w:val="000000"/>
+          <w:szCs w:val="21"/>
+        </w:rPr>
+        <w:t xml:space="preserve"> image</w:t>
+      </w:r>
+      <w:r>
+        <w:rPr>
+          <w:rFonts w:ascii="MS Reference Sans Serif" w:hAnsi="MS Reference Sans Serif" w:cs="Times New Roman"/>
+          <w:color w:val="000000"/>
+          <w:szCs w:val="21"/>
+        </w:rPr>
+        <w:t>s</w:t>
+      </w:r>
+      <w:r>
+        <w:rPr>
+          <w:rFonts w:ascii="MS Reference Sans Serif" w:hAnsi="MS Reference Sans Serif" w:cs="Times New Roman"/>
+          <w:color w:val="000000"/>
+          <w:szCs w:val="21"/>
+        </w:rPr>
+        <w:t xml:space="preserve"> with </w:t>
+      </w:r>
+      <w:r>
+        <w:rPr>
+          <w:rFonts w:ascii="MS Reference Sans Serif" w:hAnsi="MS Reference Sans Serif" w:cs="Times New Roman"/>
+          <w:color w:val="000000"/>
+          <w:szCs w:val="21"/>
+        </w:rPr>
+        <w:t>bounding boxes</w:t>
+      </w:r>
+      <w:r>
+        <w:rPr>
+          <w:rFonts w:ascii="MS Reference Sans Serif" w:hAnsi="MS Reference Sans Serif" w:cs="Times New Roman"/>
+          <w:color w:val="000000"/>
+          <w:szCs w:val="21"/>
+        </w:rPr>
+        <w:t xml:space="preserve"> and classify the images with detectable opacities</w:t>
+      </w:r>
+      <w:r>
+        <w:rPr>
+          <w:rFonts w:ascii="MS Reference Sans Serif" w:hAnsi="MS Reference Sans Serif" w:cs="Times New Roman"/>
+          <w:color w:val="000000"/>
+          <w:szCs w:val="21"/>
+        </w:rPr>
+        <w:t xml:space="preserve"> as </w:t>
+      </w:r>
+      <w:r>
+        <w:rPr>
+          <w:rFonts w:ascii="MS Reference Sans Serif" w:hAnsi="MS Reference Sans Serif" w:cs="Times New Roman"/>
+          <w:color w:val="000000"/>
+          <w:szCs w:val="21"/>
+        </w:rPr>
+        <w:t xml:space="preserve">possibly </w:t>
+      </w:r>
+      <w:r>
+        <w:rPr>
+          <w:rFonts w:ascii="MS Reference Sans Serif" w:hAnsi="MS Reference Sans Serif" w:cs="Times New Roman"/>
+          <w:color w:val="000000"/>
+          <w:szCs w:val="21"/>
+        </w:rPr>
+        <w:t>having Pneumonia</w:t>
+      </w:r>
+      <w:r>
+        <w:rPr>
+          <w:rFonts w:ascii="MS Reference Sans Serif" w:hAnsi="MS Reference Sans Serif" w:cs="Times New Roman"/>
+          <w:color w:val="000000"/>
+          <w:szCs w:val="21"/>
+        </w:rPr>
+        <w:t>,</w:t>
+      </w:r>
+      <w:r>
+        <w:rPr>
+          <w:rFonts w:ascii="MS Reference Sans Serif" w:hAnsi="MS Reference Sans Serif" w:cs="Times New Roman"/>
+          <w:color w:val="000000"/>
+          <w:szCs w:val="21"/>
+        </w:rPr>
+        <w:t xml:space="preserve"> </w:t>
+      </w:r>
+      <w:r>
+        <w:rPr>
+          <w:rFonts w:ascii="MS Reference Sans Serif" w:hAnsi="MS Reference Sans Serif" w:cs="Times New Roman"/>
+          <w:color w:val="000000"/>
+          <w:szCs w:val="21"/>
+        </w:rPr>
+        <w:t>for</w:t>
+      </w:r>
+      <w:r>
+        <w:rPr>
+          <w:rFonts w:ascii="MS Reference Sans Serif" w:hAnsi="MS Reference Sans Serif" w:cs="Times New Roman"/>
+          <w:color w:val="000000"/>
+          <w:szCs w:val="21"/>
+        </w:rPr>
+        <w:t xml:space="preserve"> further investigation by domain expert.</w:t>
+      </w:r>
     </w:p>
     <w:p>
       <w:pPr>
@@ -216,7 +376,55 @@
           <w:color w:val="000000"/>
           <w:szCs w:val="21"/>
         </w:rPr>
-        <w:t>The dataset contains images with details in DICOM® format. DICOM® (Digital Imaging and Communications in Medicine) is the international standard to transmit, store, retrieve, print, process, and display medical imaging information. The data set that has been shared has 26684 training and 3000 test X-ray images. The images are annotated with bounding boxes to highlight the region in the X-ray that is indicative of possible Pneumonia.</w:t>
+        <w:t>The dataset contains images with details in DICOM® format. DICOM® (Digital Imaging and Communications in Medicine) is the international standard to transmit, store, retrieve, print, process, and display medical imaging information. The data</w:t>
+      </w:r>
+      <w:r>
+        <w:rPr>
+          <w:rFonts w:ascii="MS Reference Sans Serif" w:hAnsi="MS Reference Sans Serif" w:cs="Times New Roman"/>
+          <w:color w:val="000000"/>
+          <w:szCs w:val="21"/>
+        </w:rPr>
+        <w:t xml:space="preserve"> set that has been shared</w:t>
+      </w:r>
+      <w:r>
+        <w:rPr>
+          <w:rFonts w:ascii="MS Reference Sans Serif" w:hAnsi="MS Reference Sans Serif" w:cs="Times New Roman"/>
+          <w:color w:val="000000"/>
+          <w:szCs w:val="21"/>
+        </w:rPr>
+        <w:t xml:space="preserve"> has 26</w:t>
+      </w:r>
+      <w:r>
+        <w:rPr>
+          <w:rFonts w:ascii="MS Reference Sans Serif" w:hAnsi="MS Reference Sans Serif" w:cs="Times New Roman"/>
+          <w:color w:val="000000"/>
+          <w:szCs w:val="21"/>
+        </w:rPr>
+        <w:t>,</w:t>
+      </w:r>
+      <w:r>
+        <w:rPr>
+          <w:rFonts w:ascii="MS Reference Sans Serif" w:hAnsi="MS Reference Sans Serif" w:cs="Times New Roman"/>
+          <w:color w:val="000000"/>
+          <w:szCs w:val="21"/>
+        </w:rPr>
+        <w:t>684 training and 3</w:t>
+      </w:r>
+      <w:r>
+        <w:rPr>
+          <w:rFonts w:ascii="MS Reference Sans Serif" w:hAnsi="MS Reference Sans Serif" w:cs="Times New Roman"/>
+          <w:color w:val="000000"/>
+          <w:szCs w:val="21"/>
+        </w:rPr>
+        <w:t>,</w:t>
+      </w:r>
+      <w:r>
+        <w:rPr>
+          <w:rFonts w:ascii="MS Reference Sans Serif" w:hAnsi="MS Reference Sans Serif" w:cs="Times New Roman"/>
+          <w:color w:val="000000"/>
+          <w:szCs w:val="21"/>
+        </w:rPr>
+        <w:t>000 test X-ray images. The images are annotated with bounding boxes to highlight the region in the X-ray that is indicative of possible Pneumonia.</w:t>
       </w:r>
     </w:p>
     <w:p>
@@ -302,7 +510,7 @@
           <w:color w:val="000000"/>
           <w:szCs w:val="21"/>
         </w:rPr>
-        <w:t xml:space="preserve">This file has the all the </w:t>
+        <w:t xml:space="preserve">This file has all the </w:t>
       </w:r>
       <w:proofErr w:type="spellStart"/>
       <w:r>
@@ -343,7 +551,6 @@
       <w:pPr>
         <w:shd w:val="clear" w:color="auto" w:fill="FFFFFF"/>
         <w:spacing w:before="100" w:beforeAutospacing="1" w:after="100" w:afterAutospacing="1"/>
-        <w:ind w:left="360"/>
         <w:jc w:val="both"/>
         <w:rPr>
           <w:rFonts w:ascii="MS Reference Sans Serif" w:eastAsia="Times New Roman" w:hAnsi="MS Reference Sans Serif" w:cs="Times New Roman"/>
@@ -362,9 +569,9 @@
           <w:lang w:val="en-US"/>
         </w:rPr>
         <w:drawing>
-          <wp:inline distT="0" distB="0" distL="0" distR="0" wp14:anchorId="1FA56B19" wp14:editId="280A730D">
-            <wp:extent cx="5270500" cy="617266"/>
-            <wp:effectExtent l="0" t="0" r="0" b="0"/>
+          <wp:inline distT="0" distB="0" distL="0" distR="0" wp14:anchorId="1FA56B19" wp14:editId="4987E9C2">
+            <wp:extent cx="6138983" cy="689090"/>
+            <wp:effectExtent l="0" t="0" r="8255" b="0"/>
             <wp:docPr id="1" name="Picture 1"/>
             <wp:cNvGraphicFramePr>
               <a:graphicFrameLocks xmlns:a="http://schemas.openxmlformats.org/drawingml/2006/main" noChangeAspect="1"/>
@@ -379,7 +586,7 @@
                     </pic:cNvPicPr>
                   </pic:nvPicPr>
                   <pic:blipFill>
-                    <a:blip r:embed="rId6">
+                    <a:blip r:embed="rId9">
                       <a:extLst>
                         <a:ext uri="{28A0092B-C50C-407E-A947-70E740481C1C}">
                           <a14:useLocalDpi xmlns:a14="http://schemas.microsoft.com/office/drawing/2010/main" val="0"/>
@@ -394,7 +601,7 @@
                   <pic:spPr bwMode="auto">
                     <a:xfrm>
                       <a:off x="0" y="0"/>
-                      <a:ext cx="5270500" cy="617266"/>
+                      <a:ext cx="6143220" cy="689566"/>
                     </a:xfrm>
                     <a:prstGeom prst="rect">
                       <a:avLst/>
@@ -435,7 +642,6 @@
           <w:color w:val="000000"/>
           <w:szCs w:val="21"/>
         </w:rPr>
-        <w:lastRenderedPageBreak/>
         <w:t>stage</w:t>
       </w:r>
       <w:proofErr w:type="gramEnd"/>
@@ -467,6 +673,7 @@
           <w:color w:val="000000"/>
           <w:szCs w:val="21"/>
         </w:rPr>
+        <w:lastRenderedPageBreak/>
         <w:t xml:space="preserve">This file has data where all the </w:t>
       </w:r>
       <w:proofErr w:type="spellStart"/>
@@ -588,7 +795,7 @@
                     </pic:cNvPicPr>
                   </pic:nvPicPr>
                   <pic:blipFill>
-                    <a:blip r:embed="rId7">
+                    <a:blip r:embed="rId10">
                       <a:extLst>
                         <a:ext uri="{28A0092B-C50C-407E-A947-70E740481C1C}">
                           <a14:useLocalDpi xmlns:a14="http://schemas.microsoft.com/office/drawing/2010/main" val="0"/>
@@ -1398,7 +1605,7 @@
                           </pic:cNvPicPr>
                         </pic:nvPicPr>
                         <pic:blipFill>
-                          <a:blip r:embed="rId8">
+                          <a:blip r:embed="rId11">
                             <a:extLst>
                               <a:ext uri="{28A0092B-C50C-407E-A947-70E740481C1C}">
                                 <a14:useLocalDpi xmlns:a14="http://schemas.microsoft.com/office/drawing/2010/main" val="0"/>
@@ -1529,7 +1736,7 @@
                           <pic:cNvPicPr/>
                         </pic:nvPicPr>
                         <pic:blipFill>
-                          <a:blip r:embed="rId9">
+                          <a:blip r:embed="rId12">
                             <a:extLst>
                               <a:ext uri="{28A0092B-C50C-407E-A947-70E740481C1C}">
                                 <a14:useLocalDpi xmlns:a14="http://schemas.microsoft.com/office/drawing/2010/main" val="0"/>
@@ -1682,7 +1889,7 @@
                     <pic:cNvPicPr/>
                   </pic:nvPicPr>
                   <pic:blipFill>
-                    <a:blip r:embed="rId10">
+                    <a:blip r:embed="rId13">
                       <a:extLst>
                         <a:ext uri="{28A0092B-C50C-407E-A947-70E740481C1C}">
                           <a14:useLocalDpi xmlns:a14="http://schemas.microsoft.com/office/drawing/2010/main" val="0"/>
@@ -1798,7 +2005,7 @@
                     <pic:cNvPicPr/>
                   </pic:nvPicPr>
                   <pic:blipFill>
-                    <a:blip r:embed="rId11">
+                    <a:blip r:embed="rId14">
                       <a:extLst>
                         <a:ext uri="{28A0092B-C50C-407E-A947-70E740481C1C}">
                           <a14:useLocalDpi xmlns:a14="http://schemas.microsoft.com/office/drawing/2010/main" val="0"/>
@@ -1836,7 +2043,7 @@
         </w:rPr>
         <w:t xml:space="preserve">The data indicates that men are more prone to pneumonia than women. Some scholarly </w:t>
       </w:r>
-      <w:hyperlink r:id="rId12" w:anchor="https://www.thoracic.org/patients/patient-resources/resources/top-pneumonia-facts.pdf" w:history="1">
+      <w:hyperlink r:id="rId15" w:anchor="https://www.thoracic.org/patients/patient-resources/resources/top-pneumonia-facts.pdf" w:history="1">
         <w:r>
           <w:rPr>
             <w:rStyle w:val="Hyperlink"/>
@@ -1882,7 +2089,7 @@
                     <pic:cNvPicPr/>
                   </pic:nvPicPr>
                   <pic:blipFill>
-                    <a:blip r:embed="rId13">
+                    <a:blip r:embed="rId16">
                       <a:extLst>
                         <a:ext uri="{28A0092B-C50C-407E-A947-70E740481C1C}">
                           <a14:useLocalDpi xmlns:a14="http://schemas.microsoft.com/office/drawing/2010/main" val="0"/>
@@ -2176,16 +2383,19 @@
         <w:tblLook w:val="04A0" w:firstRow="1" w:lastRow="0" w:firstColumn="1" w:lastColumn="0" w:noHBand="0" w:noVBand="1"/>
       </w:tblPr>
       <w:tblGrid>
-        <w:gridCol w:w="684"/>
-        <w:gridCol w:w="785"/>
-        <w:gridCol w:w="1084"/>
-        <w:gridCol w:w="1427"/>
-        <w:gridCol w:w="1078"/>
-        <w:gridCol w:w="1180"/>
-        <w:gridCol w:w="768"/>
-        <w:gridCol w:w="1534"/>
+        <w:gridCol w:w="679"/>
+        <w:gridCol w:w="829"/>
+        <w:gridCol w:w="1106"/>
+        <w:gridCol w:w="1489"/>
+        <w:gridCol w:w="727"/>
+        <w:gridCol w:w="581"/>
+        <w:gridCol w:w="780"/>
+        <w:gridCol w:w="2349"/>
       </w:tblGrid>
       <w:tr>
+        <w:trPr>
+          <w:trHeight w:val="523"/>
+        </w:trPr>
         <w:tc>
           <w:tcPr>
             <w:tcW w:w="0" w:type="auto"/>
@@ -2208,13 +2418,12 @@
           <w:p>
             <w:pPr>
               <w:spacing w:before="240"/>
-              <w:jc w:val="both"/>
               <w:rPr>
                 <w:rFonts w:ascii="MS Reference Sans Serif" w:eastAsia="Times New Roman" w:hAnsi="MS Reference Sans Serif" w:cs="Times New Roman"/>
                 <w:b/>
                 <w:bCs/>
                 <w:color w:val="000000"/>
-                <w:sz w:val="18"/>
+                <w:sz w:val="16"/>
                 <w:szCs w:val="18"/>
               </w:rPr>
             </w:pPr>
@@ -2225,7 +2434,7 @@
                 <w:b/>
                 <w:bCs/>
                 <w:color w:val="000000"/>
-                <w:sz w:val="18"/>
+                <w:sz w:val="16"/>
                 <w:szCs w:val="18"/>
               </w:rPr>
               <w:t>S.No</w:t>
@@ -2255,13 +2464,12 @@
           <w:p>
             <w:pPr>
               <w:spacing w:before="240"/>
-              <w:jc w:val="both"/>
               <w:rPr>
                 <w:rFonts w:ascii="MS Reference Sans Serif" w:eastAsia="Times New Roman" w:hAnsi="MS Reference Sans Serif" w:cs="Times New Roman"/>
                 <w:b/>
                 <w:bCs/>
                 <w:color w:val="000000"/>
-                <w:sz w:val="18"/>
+                <w:sz w:val="16"/>
                 <w:szCs w:val="18"/>
               </w:rPr>
             </w:pPr>
@@ -2271,7 +2479,7 @@
                 <w:b/>
                 <w:bCs/>
                 <w:color w:val="000000"/>
-                <w:sz w:val="18"/>
+                <w:sz w:val="16"/>
                 <w:szCs w:val="18"/>
               </w:rPr>
               <w:t>Model</w:t>
@@ -2300,13 +2508,12 @@
           <w:p>
             <w:pPr>
               <w:spacing w:before="240"/>
-              <w:jc w:val="both"/>
               <w:rPr>
                 <w:rFonts w:ascii="MS Reference Sans Serif" w:eastAsia="Times New Roman" w:hAnsi="MS Reference Sans Serif" w:cs="Times New Roman"/>
                 <w:b/>
                 <w:bCs/>
                 <w:color w:val="000000"/>
-                <w:sz w:val="18"/>
+                <w:sz w:val="16"/>
                 <w:szCs w:val="18"/>
               </w:rPr>
             </w:pPr>
@@ -2316,7 +2523,7 @@
                 <w:b/>
                 <w:bCs/>
                 <w:color w:val="000000"/>
-                <w:sz w:val="18"/>
+                <w:sz w:val="16"/>
                 <w:szCs w:val="18"/>
               </w:rPr>
               <w:t>Data Balanced</w:t>
@@ -2345,13 +2552,12 @@
           <w:p>
             <w:pPr>
               <w:spacing w:before="240"/>
-              <w:jc w:val="both"/>
               <w:rPr>
                 <w:rFonts w:ascii="MS Reference Sans Serif" w:eastAsia="Times New Roman" w:hAnsi="MS Reference Sans Serif" w:cs="Times New Roman"/>
                 <w:b/>
                 <w:bCs/>
                 <w:color w:val="000000"/>
-                <w:sz w:val="18"/>
+                <w:sz w:val="16"/>
                 <w:szCs w:val="18"/>
               </w:rPr>
             </w:pPr>
@@ -2361,10 +2567,10 @@
                 <w:b/>
                 <w:bCs/>
                 <w:color w:val="000000"/>
-                <w:sz w:val="18"/>
-                <w:szCs w:val="18"/>
-              </w:rPr>
-              <w:t>Data Balance Methodology</w:t>
+                <w:sz w:val="16"/>
+                <w:szCs w:val="18"/>
+              </w:rPr>
+              <w:t>Data Balance</w:t>
             </w:r>
           </w:p>
         </w:tc>
@@ -2390,13 +2596,13 @@
           <w:p>
             <w:pPr>
               <w:spacing w:before="240"/>
-              <w:jc w:val="both"/>
+              <w:ind w:left="-14"/>
               <w:rPr>
                 <w:rFonts w:ascii="MS Reference Sans Serif" w:eastAsia="Times New Roman" w:hAnsi="MS Reference Sans Serif" w:cs="Times New Roman"/>
                 <w:b/>
                 <w:bCs/>
                 <w:color w:val="000000"/>
-                <w:sz w:val="18"/>
+                <w:sz w:val="16"/>
                 <w:szCs w:val="18"/>
               </w:rPr>
             </w:pPr>
@@ -2406,11 +2612,24 @@
                 <w:b/>
                 <w:bCs/>
                 <w:color w:val="000000"/>
-                <w:sz w:val="18"/>
-                <w:szCs w:val="18"/>
-              </w:rPr>
-              <w:t>Training Accuracy</w:t>
-            </w:r>
+                <w:sz w:val="16"/>
+                <w:szCs w:val="18"/>
+              </w:rPr>
+              <w:t xml:space="preserve">Train </w:t>
+            </w:r>
+            <w:proofErr w:type="spellStart"/>
+            <w:r>
+              <w:rPr>
+                <w:rFonts w:ascii="MS Reference Sans Serif" w:eastAsia="Times New Roman" w:hAnsi="MS Reference Sans Serif" w:cs="Times New Roman"/>
+                <w:b/>
+                <w:bCs/>
+                <w:color w:val="000000"/>
+                <w:sz w:val="16"/>
+                <w:szCs w:val="18"/>
+              </w:rPr>
+              <w:t>Acc</w:t>
+            </w:r>
+            <w:proofErr w:type="spellEnd"/>
           </w:p>
         </w:tc>
         <w:tc>
@@ -2435,13 +2654,12 @@
           <w:p>
             <w:pPr>
               <w:spacing w:before="240"/>
-              <w:jc w:val="both"/>
               <w:rPr>
                 <w:rFonts w:ascii="MS Reference Sans Serif" w:eastAsia="Times New Roman" w:hAnsi="MS Reference Sans Serif" w:cs="Times New Roman"/>
                 <w:b/>
                 <w:bCs/>
                 <w:color w:val="000000"/>
-                <w:sz w:val="18"/>
+                <w:sz w:val="16"/>
                 <w:szCs w:val="18"/>
               </w:rPr>
             </w:pPr>
@@ -2451,11 +2669,24 @@
                 <w:b/>
                 <w:bCs/>
                 <w:color w:val="000000"/>
-                <w:sz w:val="18"/>
-                <w:szCs w:val="18"/>
-              </w:rPr>
-              <w:t>Validation Accuracy</w:t>
-            </w:r>
+                <w:sz w:val="16"/>
+                <w:szCs w:val="18"/>
+              </w:rPr>
+              <w:t xml:space="preserve">Val </w:t>
+            </w:r>
+            <w:proofErr w:type="spellStart"/>
+            <w:r>
+              <w:rPr>
+                <w:rFonts w:ascii="MS Reference Sans Serif" w:eastAsia="Times New Roman" w:hAnsi="MS Reference Sans Serif" w:cs="Times New Roman"/>
+                <w:b/>
+                <w:bCs/>
+                <w:color w:val="000000"/>
+                <w:sz w:val="16"/>
+                <w:szCs w:val="18"/>
+              </w:rPr>
+              <w:t>Acc</w:t>
+            </w:r>
+            <w:proofErr w:type="spellEnd"/>
           </w:p>
         </w:tc>
         <w:tc>
@@ -2480,13 +2711,12 @@
           <w:p>
             <w:pPr>
               <w:spacing w:before="240"/>
-              <w:jc w:val="both"/>
               <w:rPr>
                 <w:rFonts w:ascii="MS Reference Sans Serif" w:eastAsia="Times New Roman" w:hAnsi="MS Reference Sans Serif" w:cs="Times New Roman"/>
                 <w:b/>
                 <w:bCs/>
                 <w:color w:val="000000"/>
-                <w:sz w:val="18"/>
+                <w:sz w:val="16"/>
                 <w:szCs w:val="18"/>
               </w:rPr>
             </w:pPr>
@@ -2496,7 +2726,7 @@
                 <w:b/>
                 <w:bCs/>
                 <w:color w:val="000000"/>
-                <w:sz w:val="18"/>
+                <w:sz w:val="16"/>
                 <w:szCs w:val="18"/>
               </w:rPr>
               <w:t>F1 Score</w:t>
@@ -2525,13 +2755,12 @@
           <w:p>
             <w:pPr>
               <w:spacing w:before="240"/>
-              <w:jc w:val="both"/>
               <w:rPr>
                 <w:rFonts w:ascii="MS Reference Sans Serif" w:eastAsia="Times New Roman" w:hAnsi="MS Reference Sans Serif" w:cs="Times New Roman"/>
                 <w:b/>
                 <w:bCs/>
                 <w:color w:val="000000"/>
-                <w:sz w:val="18"/>
+                <w:sz w:val="16"/>
                 <w:szCs w:val="18"/>
               </w:rPr>
             </w:pPr>
@@ -2541,7 +2770,7 @@
                 <w:b/>
                 <w:bCs/>
                 <w:color w:val="000000"/>
-                <w:sz w:val="18"/>
+                <w:sz w:val="16"/>
                 <w:szCs w:val="18"/>
               </w:rPr>
               <w:t>Consideration</w:t>
@@ -2550,6 +2779,9 @@
         </w:tc>
       </w:tr>
       <w:tr>
+        <w:trPr>
+          <w:trHeight w:val="919"/>
+        </w:trPr>
         <w:tc>
           <w:tcPr>
             <w:tcW w:w="0" w:type="auto"/>
@@ -2572,7 +2804,6 @@
           <w:p>
             <w:pPr>
               <w:spacing w:before="240"/>
-              <w:jc w:val="both"/>
               <w:rPr>
                 <w:rFonts w:ascii="MS Reference Sans Serif" w:eastAsia="Times New Roman" w:hAnsi="MS Reference Sans Serif" w:cs="Times New Roman"/>
                 <w:color w:val="000000"/>
@@ -2613,7 +2844,6 @@
           <w:p>
             <w:pPr>
               <w:spacing w:before="240"/>
-              <w:jc w:val="both"/>
               <w:rPr>
                 <w:rFonts w:ascii="MS Reference Sans Serif" w:eastAsia="Times New Roman" w:hAnsi="MS Reference Sans Serif" w:cs="Times New Roman"/>
                 <w:color w:val="000000"/>
@@ -2674,7 +2904,6 @@
           <w:p>
             <w:pPr>
               <w:spacing w:before="240"/>
-              <w:jc w:val="both"/>
               <w:rPr>
                 <w:rFonts w:ascii="MS Reference Sans Serif" w:eastAsia="Times New Roman" w:hAnsi="MS Reference Sans Serif" w:cs="Times New Roman"/>
                 <w:color w:val="000000"/>
@@ -2715,7 +2944,6 @@
           <w:p>
             <w:pPr>
               <w:spacing w:before="240"/>
-              <w:jc w:val="both"/>
               <w:rPr>
                 <w:rFonts w:ascii="MS Reference Sans Serif" w:eastAsia="Times New Roman" w:hAnsi="MS Reference Sans Serif" w:cs="Times New Roman"/>
                 <w:color w:val="000000"/>
@@ -2756,7 +2984,6 @@
           <w:p>
             <w:pPr>
               <w:spacing w:before="240"/>
-              <w:jc w:val="both"/>
               <w:rPr>
                 <w:rFonts w:ascii="MS Reference Sans Serif" w:eastAsia="Times New Roman" w:hAnsi="MS Reference Sans Serif" w:cs="Times New Roman"/>
                 <w:color w:val="000000"/>
@@ -2797,7 +3024,6 @@
           <w:p>
             <w:pPr>
               <w:spacing w:before="240"/>
-              <w:jc w:val="both"/>
               <w:rPr>
                 <w:rFonts w:ascii="MS Reference Sans Serif" w:eastAsia="Times New Roman" w:hAnsi="MS Reference Sans Serif" w:cs="Times New Roman"/>
                 <w:color w:val="000000"/>
@@ -2838,7 +3064,6 @@
           <w:p>
             <w:pPr>
               <w:spacing w:before="240"/>
-              <w:jc w:val="both"/>
               <w:rPr>
                 <w:rFonts w:ascii="MS Reference Sans Serif" w:eastAsia="Times New Roman" w:hAnsi="MS Reference Sans Serif" w:cs="Times New Roman"/>
                 <w:color w:val="000000"/>
@@ -2879,7 +3104,6 @@
           <w:p>
             <w:pPr>
               <w:spacing w:before="240"/>
-              <w:jc w:val="both"/>
               <w:rPr>
                 <w:rFonts w:ascii="MS Reference Sans Serif" w:eastAsia="Times New Roman" w:hAnsi="MS Reference Sans Serif" w:cs="Times New Roman"/>
                 <w:color w:val="000000"/>
@@ -2894,32 +3118,33 @@
                 <w:sz w:val="18"/>
                 <w:szCs w:val="18"/>
               </w:rPr>
-              <w:t xml:space="preserve">Might be </w:t>
-            </w:r>
-            <w:proofErr w:type="spellStart"/>
-            <w:r>
-              <w:rPr>
-                <w:rFonts w:ascii="MS Reference Sans Serif" w:eastAsia="Times New Roman" w:hAnsi="MS Reference Sans Serif" w:cs="Times New Roman"/>
-                <w:color w:val="000000"/>
-                <w:sz w:val="18"/>
-                <w:szCs w:val="18"/>
-              </w:rPr>
-              <w:t>overfitting</w:t>
-            </w:r>
-            <w:proofErr w:type="spellEnd"/>
-            <w:r>
-              <w:rPr>
-                <w:rFonts w:ascii="MS Reference Sans Serif" w:eastAsia="Times New Roman" w:hAnsi="MS Reference Sans Serif" w:cs="Times New Roman"/>
-                <w:color w:val="000000"/>
-                <w:sz w:val="18"/>
-                <w:szCs w:val="18"/>
-              </w:rPr>
-              <w:t>.</w:t>
+              <w:t>Might be over</w:t>
+            </w:r>
+            <w:r>
+              <w:rPr>
+                <w:rFonts w:ascii="MS Reference Sans Serif" w:eastAsia="Times New Roman" w:hAnsi="MS Reference Sans Serif" w:cs="Times New Roman"/>
+                <w:color w:val="000000"/>
+                <w:sz w:val="18"/>
+                <w:szCs w:val="18"/>
+              </w:rPr>
+              <w:t>-</w:t>
+            </w:r>
+            <w:r>
+              <w:rPr>
+                <w:rFonts w:ascii="MS Reference Sans Serif" w:eastAsia="Times New Roman" w:hAnsi="MS Reference Sans Serif" w:cs="Times New Roman"/>
+                <w:color w:val="000000"/>
+                <w:sz w:val="18"/>
+                <w:szCs w:val="18"/>
+              </w:rPr>
+              <w:t>fitting.</w:t>
             </w:r>
           </w:p>
         </w:tc>
       </w:tr>
       <w:tr>
+        <w:trPr>
+          <w:trHeight w:val="781"/>
+        </w:trPr>
         <w:tc>
           <w:tcPr>
             <w:tcW w:w="0" w:type="auto"/>
@@ -2942,7 +3167,6 @@
           <w:p>
             <w:pPr>
               <w:spacing w:before="240"/>
-              <w:jc w:val="both"/>
               <w:rPr>
                 <w:rFonts w:ascii="MS Reference Sans Serif" w:eastAsia="Times New Roman" w:hAnsi="MS Reference Sans Serif" w:cs="Times New Roman"/>
                 <w:color w:val="000000"/>
@@ -2983,7 +3207,6 @@
           <w:p>
             <w:pPr>
               <w:spacing w:before="240"/>
-              <w:jc w:val="both"/>
               <w:rPr>
                 <w:rFonts w:ascii="MS Reference Sans Serif" w:eastAsia="Times New Roman" w:hAnsi="MS Reference Sans Serif" w:cs="Times New Roman"/>
                 <w:color w:val="000000"/>
@@ -3044,7 +3267,6 @@
           <w:p>
             <w:pPr>
               <w:spacing w:before="240"/>
-              <w:jc w:val="both"/>
               <w:rPr>
                 <w:rFonts w:ascii="MS Reference Sans Serif" w:eastAsia="Times New Roman" w:hAnsi="MS Reference Sans Serif" w:cs="Times New Roman"/>
                 <w:color w:val="000000"/>
@@ -3085,7 +3307,6 @@
           <w:p>
             <w:pPr>
               <w:spacing w:before="240"/>
-              <w:jc w:val="both"/>
               <w:rPr>
                 <w:rFonts w:ascii="MS Reference Sans Serif" w:eastAsia="Times New Roman" w:hAnsi="MS Reference Sans Serif" w:cs="Times New Roman"/>
                 <w:color w:val="000000"/>
@@ -3117,7 +3338,6 @@
           <w:p>
             <w:pPr>
               <w:spacing w:before="240"/>
-              <w:jc w:val="both"/>
               <w:rPr>
                 <w:rFonts w:ascii="MS Reference Sans Serif" w:eastAsia="Times New Roman" w:hAnsi="MS Reference Sans Serif" w:cs="Times New Roman"/>
                 <w:color w:val="000000"/>
@@ -3158,7 +3378,6 @@
           <w:p>
             <w:pPr>
               <w:spacing w:before="240"/>
-              <w:jc w:val="both"/>
               <w:rPr>
                 <w:rFonts w:ascii="MS Reference Sans Serif" w:eastAsia="Times New Roman" w:hAnsi="MS Reference Sans Serif" w:cs="Times New Roman"/>
                 <w:color w:val="000000"/>
@@ -3199,7 +3418,6 @@
           <w:p>
             <w:pPr>
               <w:spacing w:before="240"/>
-              <w:jc w:val="both"/>
               <w:rPr>
                 <w:rFonts w:ascii="MS Reference Sans Serif" w:eastAsia="Times New Roman" w:hAnsi="MS Reference Sans Serif" w:cs="Times New Roman"/>
                 <w:color w:val="000000"/>
@@ -3240,7 +3458,6 @@
           <w:p>
             <w:pPr>
               <w:spacing w:before="240"/>
-              <w:jc w:val="both"/>
               <w:rPr>
                 <w:rFonts w:ascii="MS Reference Sans Serif" w:eastAsia="Times New Roman" w:hAnsi="MS Reference Sans Serif" w:cs="Times New Roman"/>
                 <w:color w:val="000000"/>
@@ -3261,6 +3478,9 @@
         </w:tc>
       </w:tr>
       <w:tr>
+        <w:trPr>
+          <w:trHeight w:val="1355"/>
+        </w:trPr>
         <w:tc>
           <w:tcPr>
             <w:tcW w:w="0" w:type="auto"/>
@@ -3283,7 +3503,6 @@
           <w:p>
             <w:pPr>
               <w:spacing w:before="240"/>
-              <w:jc w:val="both"/>
               <w:rPr>
                 <w:rFonts w:ascii="MS Reference Sans Serif" w:eastAsia="Times New Roman" w:hAnsi="MS Reference Sans Serif" w:cs="Times New Roman"/>
                 <w:color w:val="000000"/>
@@ -3324,7 +3543,6 @@
           <w:p>
             <w:pPr>
               <w:spacing w:before="240"/>
-              <w:jc w:val="both"/>
               <w:rPr>
                 <w:rFonts w:ascii="MS Reference Sans Serif" w:eastAsia="Times New Roman" w:hAnsi="MS Reference Sans Serif" w:cs="Times New Roman"/>
                 <w:color w:val="000000"/>
@@ -3385,7 +3603,6 @@
           <w:p>
             <w:pPr>
               <w:spacing w:before="240"/>
-              <w:jc w:val="both"/>
               <w:rPr>
                 <w:rFonts w:ascii="MS Reference Sans Serif" w:eastAsia="Times New Roman" w:hAnsi="MS Reference Sans Serif" w:cs="Times New Roman"/>
                 <w:color w:val="000000"/>
@@ -3426,7 +3643,6 @@
           <w:p>
             <w:pPr>
               <w:spacing w:before="240"/>
-              <w:jc w:val="both"/>
               <w:rPr>
                 <w:rFonts w:ascii="MS Reference Sans Serif" w:eastAsia="Times New Roman" w:hAnsi="MS Reference Sans Serif" w:cs="Times New Roman"/>
                 <w:color w:val="000000"/>
@@ -3467,7 +3683,6 @@
           <w:p>
             <w:pPr>
               <w:spacing w:before="240"/>
-              <w:jc w:val="both"/>
               <w:rPr>
                 <w:rFonts w:ascii="MS Reference Sans Serif" w:eastAsia="Times New Roman" w:hAnsi="MS Reference Sans Serif" w:cs="Times New Roman"/>
                 <w:color w:val="000000"/>
@@ -3508,7 +3723,6 @@
           <w:p>
             <w:pPr>
               <w:spacing w:before="240"/>
-              <w:jc w:val="both"/>
               <w:rPr>
                 <w:rFonts w:ascii="MS Reference Sans Serif" w:eastAsia="Times New Roman" w:hAnsi="MS Reference Sans Serif" w:cs="Times New Roman"/>
                 <w:color w:val="000000"/>
@@ -3549,7 +3763,6 @@
           <w:p>
             <w:pPr>
               <w:spacing w:before="240"/>
-              <w:jc w:val="both"/>
               <w:rPr>
                 <w:rFonts w:ascii="MS Reference Sans Serif" w:eastAsia="Times New Roman" w:hAnsi="MS Reference Sans Serif" w:cs="Times New Roman"/>
                 <w:color w:val="000000"/>
@@ -3590,7 +3803,6 @@
           <w:p>
             <w:pPr>
               <w:spacing w:before="240"/>
-              <w:jc w:val="both"/>
               <w:rPr>
                 <w:rFonts w:ascii="MS Reference Sans Serif" w:eastAsia="Times New Roman" w:hAnsi="MS Reference Sans Serif" w:cs="Times New Roman"/>
                 <w:color w:val="000000"/>
@@ -3611,6 +3823,9 @@
         </w:tc>
       </w:tr>
       <w:tr>
+        <w:trPr>
+          <w:trHeight w:val="781"/>
+        </w:trPr>
         <w:tc>
           <w:tcPr>
             <w:tcW w:w="0" w:type="auto"/>
@@ -3633,7 +3848,6 @@
           <w:p>
             <w:pPr>
               <w:spacing w:before="240"/>
-              <w:jc w:val="both"/>
               <w:rPr>
                 <w:rFonts w:ascii="MS Reference Sans Serif" w:eastAsia="Times New Roman" w:hAnsi="MS Reference Sans Serif" w:cs="Times New Roman"/>
                 <w:color w:val="000000"/>
@@ -3674,7 +3888,6 @@
           <w:p>
             <w:pPr>
               <w:spacing w:before="240"/>
-              <w:jc w:val="both"/>
               <w:rPr>
                 <w:rFonts w:ascii="MS Reference Sans Serif" w:eastAsia="Times New Roman" w:hAnsi="MS Reference Sans Serif" w:cs="Times New Roman"/>
                 <w:color w:val="000000"/>
@@ -3735,7 +3948,6 @@
           <w:p>
             <w:pPr>
               <w:spacing w:before="240"/>
-              <w:jc w:val="both"/>
               <w:rPr>
                 <w:rFonts w:ascii="MS Reference Sans Serif" w:eastAsia="Times New Roman" w:hAnsi="MS Reference Sans Serif" w:cs="Times New Roman"/>
                 <w:color w:val="000000"/>
@@ -3776,7 +3988,6 @@
           <w:p>
             <w:pPr>
               <w:spacing w:before="240"/>
-              <w:jc w:val="both"/>
               <w:rPr>
                 <w:rFonts w:ascii="MS Reference Sans Serif" w:eastAsia="Times New Roman" w:hAnsi="MS Reference Sans Serif" w:cs="Times New Roman"/>
                 <w:color w:val="000000"/>
@@ -3817,7 +4028,6 @@
           <w:p>
             <w:pPr>
               <w:spacing w:before="240"/>
-              <w:jc w:val="both"/>
               <w:rPr>
                 <w:rFonts w:ascii="MS Reference Sans Serif" w:eastAsia="Times New Roman" w:hAnsi="MS Reference Sans Serif" w:cs="Times New Roman"/>
                 <w:color w:val="000000"/>
@@ -3858,7 +4068,6 @@
           <w:p>
             <w:pPr>
               <w:spacing w:before="240"/>
-              <w:jc w:val="both"/>
               <w:rPr>
                 <w:rFonts w:ascii="MS Reference Sans Serif" w:eastAsia="Times New Roman" w:hAnsi="MS Reference Sans Serif" w:cs="Times New Roman"/>
                 <w:color w:val="000000"/>
@@ -3899,7 +4108,6 @@
           <w:p>
             <w:pPr>
               <w:spacing w:before="240"/>
-              <w:jc w:val="both"/>
               <w:rPr>
                 <w:rFonts w:ascii="MS Reference Sans Serif" w:eastAsia="Times New Roman" w:hAnsi="MS Reference Sans Serif" w:cs="Times New Roman"/>
                 <w:color w:val="000000"/>
@@ -3940,7 +4148,6 @@
           <w:p>
             <w:pPr>
               <w:spacing w:before="240"/>
-              <w:jc w:val="both"/>
               <w:rPr>
                 <w:rFonts w:ascii="MS Reference Sans Serif" w:eastAsia="Times New Roman" w:hAnsi="MS Reference Sans Serif" w:cs="Times New Roman"/>
                 <w:color w:val="000000"/>
@@ -3955,32 +4162,33 @@
                 <w:sz w:val="18"/>
                 <w:szCs w:val="18"/>
               </w:rPr>
-              <w:t xml:space="preserve">Might be </w:t>
-            </w:r>
-            <w:proofErr w:type="spellStart"/>
-            <w:r>
-              <w:rPr>
-                <w:rFonts w:ascii="MS Reference Sans Serif" w:eastAsia="Times New Roman" w:hAnsi="MS Reference Sans Serif" w:cs="Times New Roman"/>
-                <w:color w:val="000000"/>
-                <w:sz w:val="18"/>
-                <w:szCs w:val="18"/>
-              </w:rPr>
-              <w:t>overfitting</w:t>
-            </w:r>
-            <w:proofErr w:type="spellEnd"/>
-            <w:r>
-              <w:rPr>
-                <w:rFonts w:ascii="MS Reference Sans Serif" w:eastAsia="Times New Roman" w:hAnsi="MS Reference Sans Serif" w:cs="Times New Roman"/>
-                <w:color w:val="000000"/>
-                <w:sz w:val="18"/>
-                <w:szCs w:val="18"/>
-              </w:rPr>
-              <w:t>.</w:t>
+              <w:t>Might be over</w:t>
+            </w:r>
+            <w:r>
+              <w:rPr>
+                <w:rFonts w:ascii="MS Reference Sans Serif" w:eastAsia="Times New Roman" w:hAnsi="MS Reference Sans Serif" w:cs="Times New Roman"/>
+                <w:color w:val="000000"/>
+                <w:sz w:val="18"/>
+                <w:szCs w:val="18"/>
+              </w:rPr>
+              <w:t>-</w:t>
+            </w:r>
+            <w:r>
+              <w:rPr>
+                <w:rFonts w:ascii="MS Reference Sans Serif" w:eastAsia="Times New Roman" w:hAnsi="MS Reference Sans Serif" w:cs="Times New Roman"/>
+                <w:color w:val="000000"/>
+                <w:sz w:val="18"/>
+                <w:szCs w:val="18"/>
+              </w:rPr>
+              <w:t>fitting.</w:t>
             </w:r>
           </w:p>
         </w:tc>
       </w:tr>
       <w:tr>
+        <w:trPr>
+          <w:trHeight w:val="2515"/>
+        </w:trPr>
         <w:tc>
           <w:tcPr>
             <w:tcW w:w="0" w:type="auto"/>
@@ -4003,7 +4211,6 @@
           <w:p>
             <w:pPr>
               <w:spacing w:before="240"/>
-              <w:jc w:val="both"/>
               <w:rPr>
                 <w:rFonts w:ascii="MS Reference Sans Serif" w:eastAsia="Times New Roman" w:hAnsi="MS Reference Sans Serif" w:cs="Times New Roman"/>
                 <w:color w:val="000000"/>
@@ -4044,7 +4251,6 @@
           <w:p>
             <w:pPr>
               <w:spacing w:before="240"/>
-              <w:jc w:val="both"/>
               <w:rPr>
                 <w:rFonts w:ascii="MS Reference Sans Serif" w:eastAsia="Times New Roman" w:hAnsi="MS Reference Sans Serif" w:cs="Times New Roman"/>
                 <w:color w:val="000000"/>
@@ -4105,7 +4311,6 @@
           <w:p>
             <w:pPr>
               <w:spacing w:before="240"/>
-              <w:jc w:val="both"/>
               <w:rPr>
                 <w:rFonts w:ascii="MS Reference Sans Serif" w:eastAsia="Times New Roman" w:hAnsi="MS Reference Sans Serif" w:cs="Times New Roman"/>
                 <w:color w:val="000000"/>
@@ -4146,7 +4351,6 @@
           <w:p>
             <w:pPr>
               <w:spacing w:before="240"/>
-              <w:jc w:val="both"/>
               <w:rPr>
                 <w:rFonts w:ascii="MS Reference Sans Serif" w:eastAsia="Times New Roman" w:hAnsi="MS Reference Sans Serif" w:cs="Times New Roman"/>
                 <w:color w:val="000000"/>
@@ -4187,7 +4391,6 @@
           <w:p>
             <w:pPr>
               <w:spacing w:before="240"/>
-              <w:jc w:val="both"/>
               <w:rPr>
                 <w:rFonts w:ascii="MS Reference Sans Serif" w:eastAsia="Times New Roman" w:hAnsi="MS Reference Sans Serif" w:cs="Times New Roman"/>
                 <w:color w:val="000000"/>
@@ -4228,7 +4431,6 @@
           <w:p>
             <w:pPr>
               <w:spacing w:before="240"/>
-              <w:jc w:val="both"/>
               <w:rPr>
                 <w:rFonts w:ascii="MS Reference Sans Serif" w:eastAsia="Times New Roman" w:hAnsi="MS Reference Sans Serif" w:cs="Times New Roman"/>
                 <w:color w:val="000000"/>
@@ -4269,7 +4471,6 @@
           <w:p>
             <w:pPr>
               <w:spacing w:before="240"/>
-              <w:jc w:val="both"/>
               <w:rPr>
                 <w:rFonts w:ascii="MS Reference Sans Serif" w:eastAsia="Times New Roman" w:hAnsi="MS Reference Sans Serif" w:cs="Times New Roman"/>
                 <w:color w:val="000000"/>
@@ -4310,7 +4511,6 @@
           <w:p>
             <w:pPr>
               <w:spacing w:before="240"/>
-              <w:jc w:val="both"/>
               <w:rPr>
                 <w:rFonts w:ascii="MS Reference Sans Serif" w:eastAsia="Times New Roman" w:hAnsi="MS Reference Sans Serif" w:cs="Times New Roman"/>
                 <w:color w:val="000000"/>
@@ -4341,6 +4541,14 @@
     </w:p>
     <w:p>
       <w:pPr>
+        <w:jc w:val="both"/>
+        <w:rPr>
+          <w:rFonts w:ascii="MS Reference Sans Serif" w:hAnsi="MS Reference Sans Serif" w:cs="Times New Roman"/>
+        </w:rPr>
+      </w:pPr>
+    </w:p>
+    <w:p>
+      <w:pPr>
         <w:spacing w:line="360" w:lineRule="auto"/>
         <w:jc w:val="both"/>
         <w:rPr>
@@ -4377,6 +4585,513 @@
         </w:rPr>
         <w:t xml:space="preserve">vision models to predict based on the X-Ray image and output the bounding boxes. </w:t>
       </w:r>
+    </w:p>
+    <w:p>
+      <w:pPr>
+        <w:pStyle w:val="NormalWeb"/>
+        <w:numPr>
+          <w:ilvl w:val="0"/>
+          <w:numId w:val="5"/>
+        </w:numPr>
+        <w:spacing w:before="0" w:beforeAutospacing="0" w:after="0" w:afterAutospacing="0"/>
+        <w:jc w:val="both"/>
+        <w:textAlignment w:val="baseline"/>
+        <w:rPr>
+          <w:rFonts w:ascii="Helvetica" w:hAnsi="Helvetica"/>
+          <w:color w:val="000000"/>
+          <w:sz w:val="24"/>
+          <w:szCs w:val="24"/>
+        </w:rPr>
+      </w:pPr>
+      <w:r>
+        <w:rPr>
+          <w:rFonts w:ascii="Helvetica" w:hAnsi="Helvetica"/>
+          <w:color w:val="000000"/>
+          <w:sz w:val="24"/>
+          <w:szCs w:val="24"/>
+        </w:rPr>
+        <w:t xml:space="preserve">YOLO – </w:t>
+      </w:r>
+      <w:proofErr w:type="spellStart"/>
+      <w:r>
+        <w:rPr>
+          <w:rFonts w:ascii="Helvetica" w:hAnsi="Helvetica"/>
+          <w:color w:val="000000"/>
+          <w:sz w:val="24"/>
+          <w:szCs w:val="24"/>
+        </w:rPr>
+        <w:t>Darknet</w:t>
+      </w:r>
+      <w:proofErr w:type="spellEnd"/>
+      <w:r>
+        <w:rPr>
+          <w:rFonts w:ascii="Helvetica" w:hAnsi="Helvetica"/>
+          <w:color w:val="000000"/>
+          <w:sz w:val="24"/>
+          <w:szCs w:val="24"/>
+        </w:rPr>
+        <w:t xml:space="preserve"> – We used the YOLO </w:t>
+      </w:r>
+      <w:proofErr w:type="spellStart"/>
+      <w:r>
+        <w:rPr>
+          <w:rFonts w:ascii="Helvetica" w:hAnsi="Helvetica"/>
+          <w:color w:val="000000"/>
+          <w:sz w:val="24"/>
+          <w:szCs w:val="24"/>
+        </w:rPr>
+        <w:t>Darknet</w:t>
+      </w:r>
+      <w:proofErr w:type="spellEnd"/>
+      <w:r>
+        <w:rPr>
+          <w:rFonts w:ascii="Helvetica" w:hAnsi="Helvetica"/>
+          <w:color w:val="000000"/>
+          <w:sz w:val="24"/>
+          <w:szCs w:val="24"/>
+        </w:rPr>
+        <w:t xml:space="preserve"> </w:t>
+      </w:r>
+      <w:hyperlink r:id="rId17" w:anchor="bookmark=id.30j0zll" w:history="1">
+        <w:r>
+          <w:rPr>
+            <w:rStyle w:val="Hyperlink"/>
+            <w:rFonts w:ascii="Helvetica" w:hAnsi="Helvetica"/>
+            <w:sz w:val="24"/>
+            <w:szCs w:val="24"/>
+          </w:rPr>
+          <w:t>model</w:t>
+        </w:r>
+      </w:hyperlink>
+      <w:r>
+        <w:rPr>
+          <w:rFonts w:ascii="Helvetica" w:hAnsi="Helvetica"/>
+          <w:color w:val="000000"/>
+          <w:sz w:val="24"/>
+          <w:szCs w:val="24"/>
+        </w:rPr>
+        <w:t xml:space="preserve"> to predict the bounding boxes in the X-Ray images.  The model training is time- consuming in the </w:t>
+      </w:r>
+      <w:proofErr w:type="spellStart"/>
+      <w:r>
+        <w:rPr>
+          <w:rFonts w:ascii="Helvetica" w:hAnsi="Helvetica"/>
+          <w:color w:val="000000"/>
+          <w:sz w:val="24"/>
+          <w:szCs w:val="24"/>
+        </w:rPr>
+        <w:t>Colab</w:t>
+      </w:r>
+      <w:proofErr w:type="spellEnd"/>
+      <w:r>
+        <w:rPr>
+          <w:rFonts w:ascii="Helvetica" w:hAnsi="Helvetica"/>
+          <w:color w:val="000000"/>
+          <w:sz w:val="24"/>
+          <w:szCs w:val="24"/>
+        </w:rPr>
+        <w:t xml:space="preserve"> basic version and often gets timed out. We used a pre-trained model and ran the validation and tested the prediction.</w:t>
+      </w:r>
+    </w:p>
+    <w:p>
+      <w:pPr>
+        <w:pStyle w:val="NormalWeb"/>
+        <w:spacing w:before="0" w:beforeAutospacing="0" w:after="0" w:afterAutospacing="0"/>
+        <w:ind w:left="720"/>
+        <w:jc w:val="both"/>
+        <w:textAlignment w:val="baseline"/>
+        <w:rPr>
+          <w:rFonts w:ascii="Helvetica" w:hAnsi="Helvetica"/>
+          <w:color w:val="000000"/>
+          <w:sz w:val="24"/>
+          <w:szCs w:val="24"/>
+        </w:rPr>
+      </w:pPr>
+    </w:p>
+    <w:p>
+      <w:pPr>
+        <w:pStyle w:val="NormalWeb"/>
+        <w:spacing w:before="0" w:beforeAutospacing="0" w:after="0" w:afterAutospacing="0"/>
+        <w:ind w:left="720"/>
+        <w:jc w:val="both"/>
+        <w:textAlignment w:val="baseline"/>
+        <w:rPr>
+          <w:rFonts w:ascii="Helvetica" w:hAnsi="Helvetica"/>
+          <w:color w:val="000000"/>
+          <w:sz w:val="24"/>
+          <w:szCs w:val="24"/>
+        </w:rPr>
+      </w:pPr>
+      <w:r>
+        <w:rPr>
+          <w:rFonts w:ascii="Helvetica" w:hAnsi="Helvetica"/>
+          <w:color w:val="000000"/>
+          <w:sz w:val="24"/>
+          <w:szCs w:val="24"/>
+        </w:rPr>
+        <w:t>The output of the YOLO model for the X-Ray we tested had two opacities detected. In the table below you can see the original image, the YOLO predicted output of bounding boxes, the actual bounding boxes and the overlap of the bounding bo</w:t>
+      </w:r>
+      <w:bookmarkStart w:id="0" w:name="_GoBack"/>
+      <w:bookmarkEnd w:id="0"/>
+      <w:r>
+        <w:rPr>
+          <w:rFonts w:ascii="Helvetica" w:hAnsi="Helvetica"/>
+          <w:color w:val="000000"/>
+          <w:sz w:val="24"/>
+          <w:szCs w:val="24"/>
+        </w:rPr>
+        <w:t xml:space="preserve">xes between the </w:t>
+      </w:r>
+      <w:r>
+        <w:rPr>
+          <w:rFonts w:ascii="Helvetica" w:hAnsi="Helvetica"/>
+          <w:color w:val="000000"/>
+          <w:sz w:val="24"/>
+          <w:szCs w:val="24"/>
+        </w:rPr>
+        <w:t>actual and predicted.</w:t>
+      </w:r>
+    </w:p>
+    <w:p>
+      <w:pPr>
+        <w:pStyle w:val="NormalWeb"/>
+        <w:spacing w:before="0" w:beforeAutospacing="0" w:after="0" w:afterAutospacing="0"/>
+        <w:ind w:left="720"/>
+        <w:jc w:val="both"/>
+        <w:textAlignment w:val="baseline"/>
+        <w:rPr>
+          <w:rFonts w:ascii="Helvetica" w:hAnsi="Helvetica"/>
+          <w:color w:val="000000"/>
+          <w:sz w:val="24"/>
+          <w:szCs w:val="24"/>
+        </w:rPr>
+      </w:pPr>
+    </w:p>
+    <w:tbl>
+      <w:tblPr>
+        <w:tblStyle w:val="TableGrid"/>
+        <w:tblW w:w="0" w:type="auto"/>
+        <w:tblInd w:w="720" w:type="dxa"/>
+        <w:tblLook w:val="04A0" w:firstRow="1" w:lastRow="0" w:firstColumn="1" w:lastColumn="0" w:noHBand="0" w:noVBand="1"/>
+      </w:tblPr>
+      <w:tblGrid>
+        <w:gridCol w:w="3901"/>
+        <w:gridCol w:w="3895"/>
+      </w:tblGrid>
+      <w:tr>
+        <w:tc>
+          <w:tcPr>
+            <w:tcW w:w="4258" w:type="dxa"/>
+          </w:tcPr>
+          <w:p>
+            <w:pPr>
+              <w:pStyle w:val="NormalWeb"/>
+              <w:spacing w:before="0" w:beforeAutospacing="0" w:after="0" w:afterAutospacing="0"/>
+              <w:jc w:val="both"/>
+              <w:textAlignment w:val="baseline"/>
+              <w:rPr>
+                <w:rFonts w:ascii="Helvetica" w:hAnsi="Helvetica"/>
+                <w:color w:val="000000"/>
+                <w:sz w:val="24"/>
+                <w:szCs w:val="24"/>
+              </w:rPr>
+            </w:pPr>
+            <w:r>
+              <w:rPr>
+                <w:rFonts w:ascii="Helvetica" w:hAnsi="Helvetica"/>
+                <w:noProof/>
+                <w:color w:val="000000"/>
+                <w:sz w:val="24"/>
+                <w:szCs w:val="24"/>
+                <w:lang w:val="en-US"/>
+              </w:rPr>
+              <w:drawing>
+                <wp:inline distT="0" distB="0" distL="0" distR="0" wp14:anchorId="18DA6457" wp14:editId="0DF36257">
+                  <wp:extent cx="2302998" cy="2151152"/>
+                  <wp:effectExtent l="0" t="0" r="8890" b="8255"/>
+                  <wp:docPr id="11" name="Picture 11"/>
+                  <wp:cNvGraphicFramePr>
+                    <a:graphicFrameLocks xmlns:a="http://schemas.openxmlformats.org/drawingml/2006/main" noChangeAspect="1"/>
+                  </wp:cNvGraphicFramePr>
+                  <a:graphic xmlns:a="http://schemas.openxmlformats.org/drawingml/2006/main">
+                    <a:graphicData uri="http://schemas.openxmlformats.org/drawingml/2006/picture">
+                      <pic:pic xmlns:pic="http://schemas.openxmlformats.org/drawingml/2006/picture">
+                        <pic:nvPicPr>
+                          <pic:cNvPr id="0" name="Screen Shot 2020-03-14 at 10.19.24 pm.png"/>
+                          <pic:cNvPicPr/>
+                        </pic:nvPicPr>
+                        <pic:blipFill>
+                          <a:blip r:embed="rId18">
+                            <a:extLst>
+                              <a:ext uri="{28A0092B-C50C-407E-A947-70E740481C1C}">
+                                <a14:useLocalDpi xmlns:a14="http://schemas.microsoft.com/office/drawing/2010/main" val="0"/>
+                              </a:ext>
+                            </a:extLst>
+                          </a:blip>
+                          <a:stretch>
+                            <a:fillRect/>
+                          </a:stretch>
+                        </pic:blipFill>
+                        <pic:spPr>
+                          <a:xfrm>
+                            <a:off x="0" y="0"/>
+                            <a:ext cx="2302998" cy="2151152"/>
+                          </a:xfrm>
+                          <a:prstGeom prst="rect">
+                            <a:avLst/>
+                          </a:prstGeom>
+                        </pic:spPr>
+                      </pic:pic>
+                    </a:graphicData>
+                  </a:graphic>
+                </wp:inline>
+              </w:drawing>
+            </w:r>
+          </w:p>
+        </w:tc>
+        <w:tc>
+          <w:tcPr>
+            <w:tcW w:w="4258" w:type="dxa"/>
+          </w:tcPr>
+          <w:p>
+            <w:pPr>
+              <w:pStyle w:val="NormalWeb"/>
+              <w:spacing w:before="0" w:beforeAutospacing="0" w:after="0" w:afterAutospacing="0"/>
+              <w:jc w:val="both"/>
+              <w:textAlignment w:val="baseline"/>
+              <w:rPr>
+                <w:rFonts w:ascii="Helvetica" w:hAnsi="Helvetica"/>
+                <w:color w:val="000000"/>
+                <w:sz w:val="24"/>
+                <w:szCs w:val="24"/>
+              </w:rPr>
+            </w:pPr>
+            <w:r>
+              <w:rPr>
+                <w:rFonts w:ascii="Helvetica" w:hAnsi="Helvetica"/>
+                <w:noProof/>
+                <w:color w:val="000000"/>
+                <w:sz w:val="24"/>
+                <w:szCs w:val="24"/>
+                <w:lang w:val="en-US"/>
+              </w:rPr>
+              <w:drawing>
+                <wp:inline distT="0" distB="0" distL="0" distR="0" wp14:anchorId="1BEE1E2F" wp14:editId="5588EED1">
+                  <wp:extent cx="2356023" cy="2151152"/>
+                  <wp:effectExtent l="0" t="0" r="6350" b="8255"/>
+                  <wp:docPr id="12" name="Picture 12"/>
+                  <wp:cNvGraphicFramePr>
+                    <a:graphicFrameLocks xmlns:a="http://schemas.openxmlformats.org/drawingml/2006/main" noChangeAspect="1"/>
+                  </wp:cNvGraphicFramePr>
+                  <a:graphic xmlns:a="http://schemas.openxmlformats.org/drawingml/2006/main">
+                    <a:graphicData uri="http://schemas.openxmlformats.org/drawingml/2006/picture">
+                      <pic:pic xmlns:pic="http://schemas.openxmlformats.org/drawingml/2006/picture">
+                        <pic:nvPicPr>
+                          <pic:cNvPr id="0" name="Screen Shot 2020-03-14 at 10.12.39 pm.png"/>
+                          <pic:cNvPicPr/>
+                        </pic:nvPicPr>
+                        <pic:blipFill>
+                          <a:blip r:embed="rId19">
+                            <a:extLst>
+                              <a:ext uri="{28A0092B-C50C-407E-A947-70E740481C1C}">
+                                <a14:useLocalDpi xmlns:a14="http://schemas.microsoft.com/office/drawing/2010/main" val="0"/>
+                              </a:ext>
+                            </a:extLst>
+                          </a:blip>
+                          <a:stretch>
+                            <a:fillRect/>
+                          </a:stretch>
+                        </pic:blipFill>
+                        <pic:spPr>
+                          <a:xfrm>
+                            <a:off x="0" y="0"/>
+                            <a:ext cx="2356446" cy="2151539"/>
+                          </a:xfrm>
+                          <a:prstGeom prst="rect">
+                            <a:avLst/>
+                          </a:prstGeom>
+                        </pic:spPr>
+                      </pic:pic>
+                    </a:graphicData>
+                  </a:graphic>
+                </wp:inline>
+              </w:drawing>
+            </w:r>
+          </w:p>
+        </w:tc>
+      </w:tr>
+      <w:tr>
+        <w:tc>
+          <w:tcPr>
+            <w:tcW w:w="4258" w:type="dxa"/>
+          </w:tcPr>
+          <w:p>
+            <w:pPr>
+              <w:pStyle w:val="NormalWeb"/>
+              <w:spacing w:before="0" w:beforeAutospacing="0" w:after="0" w:afterAutospacing="0"/>
+              <w:jc w:val="both"/>
+              <w:textAlignment w:val="baseline"/>
+              <w:rPr>
+                <w:rFonts w:ascii="Helvetica" w:hAnsi="Helvetica"/>
+                <w:color w:val="000000"/>
+                <w:sz w:val="24"/>
+                <w:szCs w:val="24"/>
+              </w:rPr>
+            </w:pPr>
+            <w:r>
+              <w:rPr>
+                <w:rFonts w:ascii="Helvetica" w:hAnsi="Helvetica"/>
+                <w:noProof/>
+                <w:color w:val="000000"/>
+                <w:sz w:val="24"/>
+                <w:szCs w:val="24"/>
+                <w:lang w:val="en-US"/>
+              </w:rPr>
+              <w:drawing>
+                <wp:inline distT="0" distB="0" distL="0" distR="0" wp14:anchorId="6EF9DD55" wp14:editId="36AB49F6">
+                  <wp:extent cx="2399073" cy="2279579"/>
+                  <wp:effectExtent l="0" t="0" r="0" b="6985"/>
+                  <wp:docPr id="13" name="Picture 13"/>
+                  <wp:cNvGraphicFramePr>
+                    <a:graphicFrameLocks xmlns:a="http://schemas.openxmlformats.org/drawingml/2006/main" noChangeAspect="1"/>
+                  </wp:cNvGraphicFramePr>
+                  <a:graphic xmlns:a="http://schemas.openxmlformats.org/drawingml/2006/main">
+                    <a:graphicData uri="http://schemas.openxmlformats.org/drawingml/2006/picture">
+                      <pic:pic xmlns:pic="http://schemas.openxmlformats.org/drawingml/2006/picture">
+                        <pic:nvPicPr>
+                          <pic:cNvPr id="0" name="Screen Shot 2020-03-14 at 10.13.03 pm.png"/>
+                          <pic:cNvPicPr/>
+                        </pic:nvPicPr>
+                        <pic:blipFill>
+                          <a:blip r:embed="rId20">
+                            <a:extLst>
+                              <a:ext uri="{28A0092B-C50C-407E-A947-70E740481C1C}">
+                                <a14:useLocalDpi xmlns:a14="http://schemas.microsoft.com/office/drawing/2010/main" val="0"/>
+                              </a:ext>
+                            </a:extLst>
+                          </a:blip>
+                          <a:stretch>
+                            <a:fillRect/>
+                          </a:stretch>
+                        </pic:blipFill>
+                        <pic:spPr>
+                          <a:xfrm>
+                            <a:off x="0" y="0"/>
+                            <a:ext cx="2399073" cy="2279579"/>
+                          </a:xfrm>
+                          <a:prstGeom prst="rect">
+                            <a:avLst/>
+                          </a:prstGeom>
+                        </pic:spPr>
+                      </pic:pic>
+                    </a:graphicData>
+                  </a:graphic>
+                </wp:inline>
+              </w:drawing>
+            </w:r>
+          </w:p>
+        </w:tc>
+        <w:tc>
+          <w:tcPr>
+            <w:tcW w:w="4258" w:type="dxa"/>
+          </w:tcPr>
+          <w:p>
+            <w:pPr>
+              <w:pStyle w:val="NormalWeb"/>
+              <w:spacing w:before="0" w:beforeAutospacing="0" w:after="0" w:afterAutospacing="0"/>
+              <w:jc w:val="both"/>
+              <w:textAlignment w:val="baseline"/>
+              <w:rPr>
+                <w:rFonts w:ascii="Helvetica" w:hAnsi="Helvetica"/>
+                <w:color w:val="000000"/>
+                <w:sz w:val="24"/>
+                <w:szCs w:val="24"/>
+              </w:rPr>
+            </w:pPr>
+            <w:r>
+              <w:rPr>
+                <w:rFonts w:ascii="Helvetica" w:hAnsi="Helvetica"/>
+                <w:noProof/>
+                <w:color w:val="000000"/>
+                <w:sz w:val="24"/>
+                <w:szCs w:val="24"/>
+                <w:lang w:val="en-US"/>
+              </w:rPr>
+              <w:drawing>
+                <wp:inline distT="0" distB="0" distL="0" distR="0" wp14:anchorId="3EF39871" wp14:editId="15FE5ACE">
+                  <wp:extent cx="2394889" cy="2279579"/>
+                  <wp:effectExtent l="0" t="0" r="0" b="6985"/>
+                  <wp:docPr id="14" name="Picture 14"/>
+                  <wp:cNvGraphicFramePr>
+                    <a:graphicFrameLocks xmlns:a="http://schemas.openxmlformats.org/drawingml/2006/main" noChangeAspect="1"/>
+                  </wp:cNvGraphicFramePr>
+                  <a:graphic xmlns:a="http://schemas.openxmlformats.org/drawingml/2006/main">
+                    <a:graphicData uri="http://schemas.openxmlformats.org/drawingml/2006/picture">
+                      <pic:pic xmlns:pic="http://schemas.openxmlformats.org/drawingml/2006/picture">
+                        <pic:nvPicPr>
+                          <pic:cNvPr id="0" name="Screen Shot 2020-03-14 at 10.12.27 pm.png"/>
+                          <pic:cNvPicPr/>
+                        </pic:nvPicPr>
+                        <pic:blipFill>
+                          <a:blip r:embed="rId21">
+                            <a:extLst>
+                              <a:ext uri="{28A0092B-C50C-407E-A947-70E740481C1C}">
+                                <a14:useLocalDpi xmlns:a14="http://schemas.microsoft.com/office/drawing/2010/main" val="0"/>
+                              </a:ext>
+                            </a:extLst>
+                          </a:blip>
+                          <a:stretch>
+                            <a:fillRect/>
+                          </a:stretch>
+                        </pic:blipFill>
+                        <pic:spPr>
+                          <a:xfrm>
+                            <a:off x="0" y="0"/>
+                            <a:ext cx="2395859" cy="2280502"/>
+                          </a:xfrm>
+                          <a:prstGeom prst="rect">
+                            <a:avLst/>
+                          </a:prstGeom>
+                        </pic:spPr>
+                      </pic:pic>
+                    </a:graphicData>
+                  </a:graphic>
+                </wp:inline>
+              </w:drawing>
+            </w:r>
+          </w:p>
+        </w:tc>
+      </w:tr>
+    </w:tbl>
+    <w:p>
+      <w:pPr>
+        <w:pStyle w:val="NormalWeb"/>
+        <w:spacing w:before="0" w:beforeAutospacing="0" w:after="0" w:afterAutospacing="0"/>
+        <w:ind w:left="720"/>
+        <w:jc w:val="both"/>
+        <w:textAlignment w:val="baseline"/>
+        <w:rPr>
+          <w:rFonts w:ascii="Helvetica" w:hAnsi="Helvetica"/>
+          <w:color w:val="000000"/>
+          <w:sz w:val="24"/>
+          <w:szCs w:val="24"/>
+        </w:rPr>
+      </w:pPr>
+    </w:p>
+    <w:p>
+      <w:pPr>
+        <w:pStyle w:val="NormalWeb"/>
+        <w:spacing w:before="0" w:beforeAutospacing="0" w:after="0" w:afterAutospacing="0"/>
+        <w:ind w:left="720"/>
+        <w:jc w:val="both"/>
+        <w:textAlignment w:val="baseline"/>
+        <w:rPr>
+          <w:rFonts w:ascii="Helvetica" w:hAnsi="Helvetica"/>
+          <w:color w:val="000000"/>
+          <w:sz w:val="24"/>
+          <w:szCs w:val="24"/>
+        </w:rPr>
+      </w:pPr>
     </w:p>
     <w:p>
       <w:pPr>
@@ -4390,139 +5105,6 @@
           <w:rFonts w:ascii="MS Reference Sans Serif" w:hAnsi="MS Reference Sans Serif" w:cs="Times New Roman"/>
         </w:rPr>
       </w:pPr>
-      <w:r>
-        <w:rPr>
-          <w:rFonts w:ascii="MS Reference Sans Serif" w:hAnsi="MS Reference Sans Serif" w:cs="Times New Roman"/>
-        </w:rPr>
-        <w:t xml:space="preserve">YOLO – </w:t>
-      </w:r>
-      <w:proofErr w:type="spellStart"/>
-      <w:r>
-        <w:rPr>
-          <w:rFonts w:ascii="MS Reference Sans Serif" w:hAnsi="MS Reference Sans Serif" w:cs="Times New Roman"/>
-        </w:rPr>
-        <w:t>Darknet</w:t>
-      </w:r>
-      <w:proofErr w:type="spellEnd"/>
-      <w:r>
-        <w:rPr>
-          <w:rFonts w:ascii="MS Reference Sans Serif" w:hAnsi="MS Reference Sans Serif" w:cs="Times New Roman"/>
-        </w:rPr>
-        <w:t xml:space="preserve"> </w:t>
-      </w:r>
-      <w:r>
-        <w:rPr>
-          <w:rFonts w:ascii="MS Reference Sans Serif" w:hAnsi="MS Reference Sans Serif" w:cs="Times New Roman"/>
-        </w:rPr>
-        <w:t>–</w:t>
-      </w:r>
-      <w:r>
-        <w:rPr>
-          <w:rFonts w:ascii="MS Reference Sans Serif" w:hAnsi="MS Reference Sans Serif" w:cs="Times New Roman"/>
-        </w:rPr>
-        <w:t xml:space="preserve"> </w:t>
-      </w:r>
-      <w:r>
-        <w:rPr>
-          <w:rFonts w:ascii="MS Reference Sans Serif" w:hAnsi="MS Reference Sans Serif" w:cs="Times New Roman"/>
-        </w:rPr>
-        <w:t xml:space="preserve">We used the YOLO </w:t>
-      </w:r>
-      <w:proofErr w:type="spellStart"/>
-      <w:r>
-        <w:rPr>
-          <w:rFonts w:ascii="MS Reference Sans Serif" w:hAnsi="MS Reference Sans Serif" w:cs="Times New Roman"/>
-        </w:rPr>
-        <w:t>Darknet</w:t>
-      </w:r>
-      <w:proofErr w:type="spellEnd"/>
-      <w:r>
-        <w:rPr>
-          <w:rFonts w:ascii="MS Reference Sans Serif" w:hAnsi="MS Reference Sans Serif" w:cs="Times New Roman"/>
-        </w:rPr>
-        <w:t xml:space="preserve"> </w:t>
-      </w:r>
-      <w:hyperlink w:anchor="https://github.com/lauvshree/DataScienceProjects/blob/master/YOLOv3_RSNA_Starting_Notebook.ipynb" w:history="1">
-        <w:r>
-          <w:rPr>
-            <w:rStyle w:val="Hyperlink"/>
-            <w:rFonts w:ascii="MS Reference Sans Serif" w:hAnsi="MS Reference Sans Serif" w:cs="Times New Roman"/>
-          </w:rPr>
-          <w:t>model</w:t>
-        </w:r>
-      </w:hyperlink>
-      <w:r>
-        <w:rPr>
-          <w:rFonts w:ascii="MS Reference Sans Serif" w:hAnsi="MS Reference Sans Serif" w:cs="Times New Roman"/>
-        </w:rPr>
-        <w:t xml:space="preserve"> to predict the bounding boxes in the X-Ray images.  The model training is time consuming in the </w:t>
-      </w:r>
-      <w:proofErr w:type="spellStart"/>
-      <w:r>
-        <w:rPr>
-          <w:rFonts w:ascii="MS Reference Sans Serif" w:hAnsi="MS Reference Sans Serif" w:cs="Times New Roman"/>
-        </w:rPr>
-        <w:t>Colab</w:t>
-      </w:r>
-      <w:proofErr w:type="spellEnd"/>
-      <w:r>
-        <w:rPr>
-          <w:rFonts w:ascii="MS Reference Sans Serif" w:hAnsi="MS Reference Sans Serif" w:cs="Times New Roman"/>
-        </w:rPr>
-        <w:t xml:space="preserve"> basic version and often gets timed out. The best we could train the model with backed up weights was for 6300 iterations. The </w:t>
-      </w:r>
-      <w:proofErr w:type="gramStart"/>
-      <w:r>
-        <w:rPr>
-          <w:rFonts w:ascii="MS Reference Sans Serif" w:hAnsi="MS Reference Sans Serif" w:cs="Times New Roman"/>
-        </w:rPr>
-        <w:t>IOU</w:t>
-      </w:r>
-      <w:r>
-        <w:rPr>
-          <w:rFonts w:ascii="MS Reference Sans Serif" w:hAnsi="MS Reference Sans Serif" w:cs="Times New Roman"/>
-        </w:rPr>
-        <w:t>(</w:t>
-      </w:r>
-      <w:proofErr w:type="gramEnd"/>
-      <w:r>
-        <w:rPr>
-          <w:rFonts w:ascii="MS Reference Sans Serif" w:hAnsi="MS Reference Sans Serif" w:cs="Times New Roman"/>
-        </w:rPr>
-        <w:t>area of intersection/area of union)</w:t>
-      </w:r>
-      <w:r>
-        <w:rPr>
-          <w:rFonts w:ascii="MS Reference Sans Serif" w:hAnsi="MS Reference Sans Serif" w:cs="Times New Roman"/>
-        </w:rPr>
-        <w:t xml:space="preserve"> was not consistent</w:t>
-      </w:r>
-      <w:r>
-        <w:rPr>
-          <w:rFonts w:ascii="MS Reference Sans Serif" w:hAnsi="MS Reference Sans Serif" w:cs="Times New Roman"/>
-        </w:rPr>
-        <w:t xml:space="preserve"> among the validation data</w:t>
-      </w:r>
-      <w:r>
-        <w:rPr>
-          <w:rFonts w:ascii="MS Reference Sans Serif" w:hAnsi="MS Reference Sans Serif" w:cs="Times New Roman"/>
-        </w:rPr>
-        <w:t xml:space="preserve"> and ranged between .2 to .9, most being under .5. </w:t>
-      </w:r>
-      <w:proofErr w:type="gramStart"/>
-      <w:r>
-        <w:rPr>
-          <w:rFonts w:ascii="MS Reference Sans Serif" w:hAnsi="MS Reference Sans Serif" w:cs="Times New Roman"/>
-        </w:rPr>
-        <w:t>since</w:t>
-      </w:r>
-      <w:proofErr w:type="gramEnd"/>
-      <w:r>
-        <w:rPr>
-          <w:rFonts w:ascii="MS Reference Sans Serif" w:hAnsi="MS Reference Sans Serif" w:cs="Times New Roman"/>
-        </w:rPr>
-        <w:t xml:space="preserve"> all the images that were trained were classified as pneumonia, IOU under .5 is not promising  and we decided to use other models have better accuracy. </w:t>
-      </w:r>
     </w:p>
     <w:p>
       <w:pPr>
@@ -4563,17 +5145,53 @@
         </w:rPr>
         <w:t>Mask RCNN</w:t>
       </w:r>
-      <w:bookmarkStart w:id="0" w:name="_GoBack"/>
-      <w:bookmarkEnd w:id="0"/>
     </w:p>
     <w:sectPr>
       <w:pgSz w:w="11900" w:h="16840"/>
-      <w:pgMar w:top="1440" w:right="1800" w:bottom="993" w:left="1800" w:header="708" w:footer="708" w:gutter="0"/>
+      <w:pgMar w:top="1440" w:right="1800" w:bottom="1276" w:left="1800" w:header="708" w:footer="708" w:gutter="0"/>
       <w:cols w:space="708"/>
       <w:docGrid w:linePitch="360"/>
     </w:sectPr>
   </w:body>
 </w:document>
+</file>
+
+<file path=word/endnotes.xml><?xml version="1.0" encoding="utf-8"?>
+<w:endnotes xmlns:wpc="http://schemas.microsoft.com/office/word/2010/wordprocessingCanvas" xmlns:mo="http://schemas.microsoft.com/office/mac/office/2008/main" xmlns:mc="http://schemas.openxmlformats.org/markup-compatibility/2006" xmlns:mv="urn:schemas-microsoft-com:mac:vml" xmlns:o="urn:schemas-microsoft-com:office:office" xmlns:r="http://schemas.openxmlformats.org/officeDocument/2006/relationships" xmlns:m="http://schemas.openxmlformats.org/officeDocument/2006/math" xmlns:v="urn:schemas-microsoft-com:vml" xmlns:wp14="http://schemas.microsoft.com/office/word/2010/wordprocessingDrawing" xmlns:wp="http://schemas.openxmlformats.org/drawingml/2006/wordprocessingDrawing" xmlns:w10="urn:schemas-microsoft-com:office:word" xmlns:w="http://schemas.openxmlformats.org/wordprocessingml/2006/main" xmlns:w14="http://schemas.microsoft.com/office/word/2010/wordml" xmlns:wpg="http://schemas.microsoft.com/office/word/2010/wordprocessingGroup" xmlns:wpi="http://schemas.microsoft.com/office/word/2010/wordprocessingInk" xmlns:wne="http://schemas.microsoft.com/office/word/2006/wordml" xmlns:wps="http://schemas.microsoft.com/office/word/2010/wordprocessingShape" mc:Ignorable="w14 wp14">
+  <w:endnote w:type="separator" w:id="-1">
+    <w:p>
+      <w:r>
+        <w:separator/>
+      </w:r>
+    </w:p>
+  </w:endnote>
+  <w:endnote w:type="continuationSeparator" w:id="0">
+    <w:p>
+      <w:r>
+        <w:continuationSeparator/>
+      </w:r>
+    </w:p>
+  </w:endnote>
+</w:endnotes>
+</file>
+
+<file path=word/footnotes.xml><?xml version="1.0" encoding="utf-8"?>
+<w:footnotes xmlns:wpc="http://schemas.microsoft.com/office/word/2010/wordprocessingCanvas" xmlns:mo="http://schemas.microsoft.com/office/mac/office/2008/main" xmlns:mc="http://schemas.openxmlformats.org/markup-compatibility/2006" xmlns:mv="urn:schemas-microsoft-com:mac:vml" xmlns:o="urn:schemas-microsoft-com:office:office" xmlns:r="http://schemas.openxmlformats.org/officeDocument/2006/relationships" xmlns:m="http://schemas.openxmlformats.org/officeDocument/2006/math" xmlns:v="urn:schemas-microsoft-com:vml" xmlns:wp14="http://schemas.microsoft.com/office/word/2010/wordprocessingDrawing" xmlns:wp="http://schemas.openxmlformats.org/drawingml/2006/wordprocessingDrawing" xmlns:w10="urn:schemas-microsoft-com:office:word" xmlns:w="http://schemas.openxmlformats.org/wordprocessingml/2006/main" xmlns:w14="http://schemas.microsoft.com/office/word/2010/wordml" xmlns:wpg="http://schemas.microsoft.com/office/word/2010/wordprocessingGroup" xmlns:wpi="http://schemas.microsoft.com/office/word/2010/wordprocessingInk" xmlns:wne="http://schemas.microsoft.com/office/word/2006/wordml" xmlns:wps="http://schemas.microsoft.com/office/word/2010/wordprocessingShape" mc:Ignorable="w14 wp14">
+  <w:footnote w:type="separator" w:id="-1">
+    <w:p>
+      <w:r>
+        <w:separator/>
+      </w:r>
+    </w:p>
+  </w:footnote>
+  <w:footnote w:type="continuationSeparator" w:id="0">
+    <w:p>
+      <w:r>
+        <w:continuationSeparator/>
+      </w:r>
+    </w:p>
+  </w:footnote>
+</w:footnotes>
 </file>
 
 <file path=word/numbering.xml><?xml version="1.0" encoding="utf-8"?>
@@ -4867,6 +5485,119 @@
     </w:lvl>
   </w:abstractNum>
   <w:abstractNum w:abstractNumId="3">
+    <w:nsid w:val="24307E30"/>
+    <w:multiLevelType w:val="multilevel"/>
+    <w:tmpl w:val="8334E4C2"/>
+    <w:lvl w:ilvl="0">
+      <w:start w:val="1"/>
+      <w:numFmt w:val="decimal"/>
+      <w:lvlText w:val="%1."/>
+      <w:lvlJc w:val="left"/>
+      <w:pPr>
+        <w:tabs>
+          <w:tab w:val="num" w:pos="720"/>
+        </w:tabs>
+        <w:ind w:left="720" w:hanging="360"/>
+      </w:pPr>
+    </w:lvl>
+    <w:lvl w:ilvl="1" w:tentative="1">
+      <w:start w:val="1"/>
+      <w:numFmt w:val="decimal"/>
+      <w:lvlText w:val="%2."/>
+      <w:lvlJc w:val="left"/>
+      <w:pPr>
+        <w:tabs>
+          <w:tab w:val="num" w:pos="1440"/>
+        </w:tabs>
+        <w:ind w:left="1440" w:hanging="360"/>
+      </w:pPr>
+    </w:lvl>
+    <w:lvl w:ilvl="2" w:tentative="1">
+      <w:start w:val="1"/>
+      <w:numFmt w:val="decimal"/>
+      <w:lvlText w:val="%3."/>
+      <w:lvlJc w:val="left"/>
+      <w:pPr>
+        <w:tabs>
+          <w:tab w:val="num" w:pos="2160"/>
+        </w:tabs>
+        <w:ind w:left="2160" w:hanging="360"/>
+      </w:pPr>
+    </w:lvl>
+    <w:lvl w:ilvl="3" w:tentative="1">
+      <w:start w:val="1"/>
+      <w:numFmt w:val="decimal"/>
+      <w:lvlText w:val="%4."/>
+      <w:lvlJc w:val="left"/>
+      <w:pPr>
+        <w:tabs>
+          <w:tab w:val="num" w:pos="2880"/>
+        </w:tabs>
+        <w:ind w:left="2880" w:hanging="360"/>
+      </w:pPr>
+    </w:lvl>
+    <w:lvl w:ilvl="4" w:tentative="1">
+      <w:start w:val="1"/>
+      <w:numFmt w:val="decimal"/>
+      <w:lvlText w:val="%5."/>
+      <w:lvlJc w:val="left"/>
+      <w:pPr>
+        <w:tabs>
+          <w:tab w:val="num" w:pos="3600"/>
+        </w:tabs>
+        <w:ind w:left="3600" w:hanging="360"/>
+      </w:pPr>
+    </w:lvl>
+    <w:lvl w:ilvl="5" w:tentative="1">
+      <w:start w:val="1"/>
+      <w:numFmt w:val="decimal"/>
+      <w:lvlText w:val="%6."/>
+      <w:lvlJc w:val="left"/>
+      <w:pPr>
+        <w:tabs>
+          <w:tab w:val="num" w:pos="4320"/>
+        </w:tabs>
+        <w:ind w:left="4320" w:hanging="360"/>
+      </w:pPr>
+    </w:lvl>
+    <w:lvl w:ilvl="6" w:tentative="1">
+      <w:start w:val="1"/>
+      <w:numFmt w:val="decimal"/>
+      <w:lvlText w:val="%7."/>
+      <w:lvlJc w:val="left"/>
+      <w:pPr>
+        <w:tabs>
+          <w:tab w:val="num" w:pos="5040"/>
+        </w:tabs>
+        <w:ind w:left="5040" w:hanging="360"/>
+      </w:pPr>
+    </w:lvl>
+    <w:lvl w:ilvl="7" w:tentative="1">
+      <w:start w:val="1"/>
+      <w:numFmt w:val="decimal"/>
+      <w:lvlText w:val="%8."/>
+      <w:lvlJc w:val="left"/>
+      <w:pPr>
+        <w:tabs>
+          <w:tab w:val="num" w:pos="5760"/>
+        </w:tabs>
+        <w:ind w:left="5760" w:hanging="360"/>
+      </w:pPr>
+    </w:lvl>
+    <w:lvl w:ilvl="8" w:tentative="1">
+      <w:start w:val="1"/>
+      <w:numFmt w:val="decimal"/>
+      <w:lvlText w:val="%9."/>
+      <w:lvlJc w:val="left"/>
+      <w:pPr>
+        <w:tabs>
+          <w:tab w:val="num" w:pos="6480"/>
+        </w:tabs>
+        <w:ind w:left="6480" w:hanging="360"/>
+      </w:pPr>
+    </w:lvl>
+  </w:abstractNum>
+  <w:abstractNum w:abstractNumId="4">
     <w:nsid w:val="318B5092"/>
     <w:multiLevelType w:val="hybridMultilevel"/>
     <w:tmpl w:val="7F242556"/>
@@ -4952,7 +5683,7 @@
       </w:pPr>
     </w:lvl>
   </w:abstractNum>
-  <w:abstractNum w:abstractNumId="4">
+  <w:abstractNum w:abstractNumId="5">
     <w:nsid w:val="55DE7731"/>
     <w:multiLevelType w:val="multilevel"/>
     <w:tmpl w:val="CDC6A100"/>
@@ -5066,7 +5797,7 @@
     </w:lvl>
   </w:abstractNum>
   <w:num w:numId="1">
-    <w:abstractNumId w:val="4"/>
+    <w:abstractNumId w:val="5"/>
   </w:num>
   <w:num w:numId="2">
     <w:abstractNumId w:val="2"/>
@@ -5075,10 +5806,13 @@
     <w:abstractNumId w:val="0"/>
   </w:num>
   <w:num w:numId="4">
-    <w:abstractNumId w:val="3"/>
+    <w:abstractNumId w:val="4"/>
   </w:num>
   <w:num w:numId="5">
     <w:abstractNumId w:val="1"/>
+  </w:num>
+  <w:num w:numId="6">
+    <w:abstractNumId w:val="3"/>
   </w:num>
 </w:numbering>
 </file>
@@ -5453,6 +6187,48 @@
       </w:tblCellMar>
     </w:tblPr>
   </w:style>
+  <w:style w:type="paragraph" w:styleId="Header">
+    <w:name w:val="header"/>
+    <w:basedOn w:val="Normal"/>
+    <w:link w:val="HeaderChar"/>
+    <w:uiPriority w:val="99"/>
+    <w:unhideWhenUsed/>
+    <w:rsid w:val="00660D0B"/>
+    <w:pPr>
+      <w:tabs>
+        <w:tab w:val="center" w:pos="4320"/>
+        <w:tab w:val="right" w:pos="8640"/>
+      </w:tabs>
+    </w:pPr>
+  </w:style>
+  <w:style w:type="character" w:customStyle="1" w:styleId="HeaderChar">
+    <w:name w:val="Header Char"/>
+    <w:basedOn w:val="DefaultParagraphFont"/>
+    <w:link w:val="Header"/>
+    <w:uiPriority w:val="99"/>
+    <w:rsid w:val="00660D0B"/>
+  </w:style>
+  <w:style w:type="paragraph" w:styleId="Footer">
+    <w:name w:val="footer"/>
+    <w:basedOn w:val="Normal"/>
+    <w:link w:val="FooterChar"/>
+    <w:uiPriority w:val="99"/>
+    <w:unhideWhenUsed/>
+    <w:rsid w:val="00660D0B"/>
+    <w:pPr>
+      <w:tabs>
+        <w:tab w:val="center" w:pos="4320"/>
+        <w:tab w:val="right" w:pos="8640"/>
+      </w:tabs>
+    </w:pPr>
+  </w:style>
+  <w:style w:type="character" w:customStyle="1" w:styleId="FooterChar">
+    <w:name w:val="Footer Char"/>
+    <w:basedOn w:val="DefaultParagraphFont"/>
+    <w:link w:val="Footer"/>
+    <w:uiPriority w:val="99"/>
+    <w:rsid w:val="00660D0B"/>
+  </w:style>
 </w:styles>
 </file>
 
@@ -5826,6 +6602,48 @@
       </w:tblCellMar>
     </w:tblPr>
   </w:style>
+  <w:style w:type="paragraph" w:styleId="Header">
+    <w:name w:val="header"/>
+    <w:basedOn w:val="Normal"/>
+    <w:link w:val="HeaderChar"/>
+    <w:uiPriority w:val="99"/>
+    <w:unhideWhenUsed/>
+    <w:rsid w:val="00660D0B"/>
+    <w:pPr>
+      <w:tabs>
+        <w:tab w:val="center" w:pos="4320"/>
+        <w:tab w:val="right" w:pos="8640"/>
+      </w:tabs>
+    </w:pPr>
+  </w:style>
+  <w:style w:type="character" w:customStyle="1" w:styleId="HeaderChar">
+    <w:name w:val="Header Char"/>
+    <w:basedOn w:val="DefaultParagraphFont"/>
+    <w:link w:val="Header"/>
+    <w:uiPriority w:val="99"/>
+    <w:rsid w:val="00660D0B"/>
+  </w:style>
+  <w:style w:type="paragraph" w:styleId="Footer">
+    <w:name w:val="footer"/>
+    <w:basedOn w:val="Normal"/>
+    <w:link w:val="FooterChar"/>
+    <w:uiPriority w:val="99"/>
+    <w:unhideWhenUsed/>
+    <w:rsid w:val="00660D0B"/>
+    <w:pPr>
+      <w:tabs>
+        <w:tab w:val="center" w:pos="4320"/>
+        <w:tab w:val="right" w:pos="8640"/>
+      </w:tabs>
+    </w:pPr>
+  </w:style>
+  <w:style w:type="character" w:customStyle="1" w:styleId="FooterChar">
+    <w:name w:val="Footer Char"/>
+    <w:basedOn w:val="DefaultParagraphFont"/>
+    <w:link w:val="Footer"/>
+    <w:uiPriority w:val="99"/>
+    <w:rsid w:val="00660D0B"/>
+  </w:style>
 </w:styles>
 </file>
 
@@ -6147,4 +6965,16 @@
   </a:objectDefaults>
   <a:extraClrSchemeLst/>
 </a:theme>
+</file>
+
+<file path=customXml/item1.xml><?xml version="1.0" encoding="utf-8"?>
+<b:Sources xmlns:b="http://schemas.openxmlformats.org/officeDocument/2006/bibliography" xmlns="http://schemas.openxmlformats.org/officeDocument/2006/bibliography" SelectedStyle="/TURABIAN.XSL" StyleName="Turabian"/>
+</file>
+
+<file path=customXml/itemProps1.xml><?xml version="1.0" encoding="utf-8"?>
+<ds:datastoreItem xmlns:ds="http://schemas.openxmlformats.org/officeDocument/2006/customXml" ds:itemID="{295C4978-82D2-8C4E-946C-BBA82619013C}">
+  <ds:schemaRefs>
+    <ds:schemaRef ds:uri="http://schemas.openxmlformats.org/officeDocument/2006/bibliography"/>
+  </ds:schemaRefs>
+</ds:datastoreItem>
 </file>
</xml_diff>